<commit_message>
Initial release of the code sample
</commit_message>
<xml_diff>
--- a/Specifications/FranceConnect Facade (FCF) Specifications - Addendum.docx
+++ b/Specifications/FranceConnect Facade (FCF) Specifications - Addendum.docx
@@ -517,7 +517,10 @@
         </w:r>
       </w:hyperlink>
       <w:r>
-        <w:t xml:space="preserve">, see the </w:t>
+        <w:t xml:space="preserve">, </w:t>
+      </w:r>
+      <w:r>
+        <w:t xml:space="preserve">see the </w:t>
       </w:r>
       <w:hyperlink r:id="rId10" w:history="1">
         <w:r>
@@ -539,7 +542,10 @@
         </w:r>
       </w:hyperlink>
       <w:r>
-        <w:t xml:space="preserve"> file.</w:t>
+        <w:t xml:space="preserve"> file</w:t>
+      </w:r>
+      <w:r>
+        <w:t>.</w:t>
       </w:r>
     </w:p>
     <w:p>
@@ -1929,12 +1935,12 @@
       <w:pPr>
         <w:pStyle w:val="Titre1"/>
       </w:pPr>
-      <w:bookmarkStart w:id="0" w:name="_Toc116149097"/>
-      <w:bookmarkStart w:id="1" w:name="_Toc117160139"/>
+      <w:bookmarkStart w:id="0" w:name="_Toc117160139"/>
+      <w:bookmarkStart w:id="1" w:name="_Toc116149097"/>
       <w:r>
         <w:t>Introduction</w:t>
       </w:r>
-      <w:bookmarkEnd w:id="1"/>
+      <w:bookmarkEnd w:id="0"/>
     </w:p>
     <w:p>
       <w:r>
@@ -3371,10 +3377,7 @@
         <w:t xml:space="preserve">, </w:t>
       </w:r>
       <w:r>
-        <w:t xml:space="preserve">as well as </w:t>
-      </w:r>
-      <w:r>
-        <w:t xml:space="preserve">the </w:t>
+        <w:t xml:space="preserve">as well as the </w:t>
       </w:r>
       <w:hyperlink r:id="rId24" w:history="1">
         <w:r>
@@ -4800,6 +4803,7 @@
             </w:r>
             <w:r>
               <w:rPr>
+                <w:rFonts w:ascii="Consolas" w:hAnsi="Consolas" w:cs="Segoe UI Semibold"/>
                 <w:sz w:val="18"/>
                 <w:szCs w:val="18"/>
               </w:rPr>
@@ -4807,6 +4811,7 @@
             </w:r>
             <w:r>
               <w:rPr>
+                <w:rFonts w:ascii="Consolas" w:hAnsi="Consolas" w:cs="Segoe UI Semibold"/>
                 <w:sz w:val="18"/>
                 <w:szCs w:val="18"/>
               </w:rPr>
@@ -4814,6 +4819,7 @@
             </w:r>
             <w:r>
               <w:rPr>
+                <w:rFonts w:ascii="Consolas" w:hAnsi="Consolas" w:cs="Segoe UI Semibold"/>
                 <w:sz w:val="18"/>
                 <w:szCs w:val="18"/>
               </w:rPr>
@@ -7529,7 +7535,7 @@
           <w:szCs w:val="16"/>
           <w:shd w:val="clear" w:color="auto" w:fill="FFFFFF"/>
         </w:rPr>
-        <w:t xml:space="preserve"> status doesn’t necessarily reflects the one defined in the </w:t>
+        <w:t xml:space="preserve"> status doesn’t necessarily reflect the one defined in the </w:t>
       </w:r>
       <w:hyperlink r:id="rId37" w:history="1">
         <w:r>
@@ -7567,12 +7573,14 @@
     </w:p>
     <w:p>
       <w:pPr>
+        <w:keepNext/>
         <w:spacing w:before="120"/>
       </w:pPr>
       <w:r>
         <w:rPr>
           <w:shd w:val="clear" w:color="auto" w:fill="FFFFFF"/>
         </w:rPr>
+        <w:lastRenderedPageBreak/>
         <w:t xml:space="preserve">The following is </w:t>
       </w:r>
       <w:r>
@@ -8466,6 +8474,7 @@
                 <w:szCs w:val="18"/>
                 <w:lang w:val="fr-FR"/>
               </w:rPr>
+              <w:lastRenderedPageBreak/>
               <w:t>use</w:t>
             </w:r>
           </w:p>
@@ -8646,7 +8655,6 @@
                 <w:szCs w:val="18"/>
                 <w:lang w:val="fr-FR"/>
               </w:rPr>
-              <w:lastRenderedPageBreak/>
               <w:t>alg</w:t>
             </w:r>
           </w:p>
@@ -9752,7 +9760,7 @@
           <w:szCs w:val="16"/>
           <w:shd w:val="clear" w:color="auto" w:fill="FFFFFF"/>
         </w:rPr>
-        <w:t>ts the one define</w:t>
+        <w:t>t the one define</w:t>
       </w:r>
       <w:r>
         <w:rPr>
@@ -9971,6 +9979,7 @@
         <w:pStyle w:val="Code"/>
       </w:pPr>
       <w:r>
+        <w:lastRenderedPageBreak/>
         <w:t xml:space="preserve">      </w:t>
       </w:r>
       <w:r>
@@ -9988,11 +9997,7 @@
         <w:pStyle w:val="Code"/>
       </w:pPr>
       <w:r>
-        <w:t>"MIIDBTCCAe2gAwIBAgIQN33ROaIJ6bJBWDCxtmJEbjANBgkqhkiG9w0BAQsFADAtMSswKQYDVQQDEyJhY2NvdW50cy5hY2Nlc3Njb250cm9sLndpbmRvd3MubmV0MB4XDTIwMTIyMTIwNTAxN1oXDTI1MTIyMDIwNTAxN1owLTErMCkGA1UEAxMiYWNjb3VudHMuYWNjZXNzY</w:t>
-      </w:r>
-      <w:r>
-        <w:lastRenderedPageBreak/>
-        <w:t>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"</w:t>
+        <w:t>"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"</w:t>
       </w:r>
     </w:p>
     <w:p>
@@ -10105,17 +10110,17 @@
       <w:pPr>
         <w:pStyle w:val="Titre2"/>
       </w:pPr>
-      <w:bookmarkStart w:id="8" w:name="_Toc116149100"/>
-      <w:bookmarkStart w:id="9" w:name="_Toc117160144"/>
+      <w:bookmarkStart w:id="8" w:name="_Toc117160144"/>
+      <w:bookmarkStart w:id="9" w:name="_Toc116149100"/>
       <w:r>
         <w:t xml:space="preserve">Code and tokens issued by </w:t>
       </w:r>
       <w:r>
         <w:t>FCP</w:t>
       </w:r>
-      <w:bookmarkEnd w:id="9"/>
-    </w:p>
-    <w:bookmarkEnd w:id="8"/>
+      <w:bookmarkEnd w:id="8"/>
+    </w:p>
+    <w:bookmarkEnd w:id="9"/>
     <w:p>
       <w:pPr>
         <w:pStyle w:val="Titre3"/>
@@ -10457,6 +10462,7 @@
         <w:pStyle w:val="Titre3"/>
       </w:pPr>
       <w:r>
+        <w:lastRenderedPageBreak/>
         <w:t>id_token token</w:t>
       </w:r>
       <w:bookmarkEnd w:id="10"/>
@@ -10517,7 +10523,6 @@
     </w:p>
     <w:p>
       <w:r>
-        <w:lastRenderedPageBreak/>
         <w:t>JWTs are split into three pieces:</w:t>
       </w:r>
     </w:p>
@@ -11097,6 +11102,7 @@
                 <w:sz w:val="18"/>
                 <w:szCs w:val="18"/>
               </w:rPr>
+              <w:lastRenderedPageBreak/>
               <w:t>Type</w:t>
             </w:r>
           </w:p>
@@ -11309,7 +11315,6 @@
                 <w:sz w:val="18"/>
                 <w:szCs w:val="18"/>
               </w:rPr>
-              <w:lastRenderedPageBreak/>
               <w:t>sub</w:t>
             </w:r>
           </w:p>
@@ -12786,6 +12791,7 @@
                 <w:szCs w:val="18"/>
                 <w:shd w:val="clear" w:color="auto" w:fill="FFFFFF"/>
               </w:rPr>
+              <w:lastRenderedPageBreak/>
               <w:t>Consent</w:t>
             </w:r>
           </w:p>
@@ -12842,7 +12848,6 @@
       </w:pPr>
       <w:bookmarkStart w:id="15" w:name="_Toc117160146"/>
       <w:r>
-        <w:lastRenderedPageBreak/>
         <w:t xml:space="preserve">Code and tokens transmitted or issued by </w:t>
       </w:r>
       <w:r>
@@ -12959,15 +12964,7 @@
           <w:color w:val="0070C0"/>
           <w:shd w:val="clear" w:color="auto" w:fill="FFFFFF"/>
         </w:rPr>
-        <w:t>5.5. Requesting Claims using the “claims” Request Parameter</w:t>
-      </w:r>
-      <w:r>
-        <w:rPr>
-          <w:rFonts w:ascii="Segoe UI Semibold" w:hAnsi="Segoe UI Semibold" w:cs="Segoe UI Semibold"/>
-          <w:color w:val="0070C0"/>
-          <w:shd w:val="clear" w:color="auto" w:fill="FFFFFF"/>
-        </w:rPr>
-        <w:t xml:space="preserve"> </w:t>
+        <w:t xml:space="preserve">5.5. Requesting Claims using the “claims” Request Parameter </w:t>
       </w:r>
       <w:r>
         <w:rPr>
@@ -12989,14 +12986,7 @@
           <w:color w:val="000000"/>
           <w:shd w:val="clear" w:color="auto" w:fill="FFFFFF"/>
         </w:rPr>
-        <w:t xml:space="preserve"> </w:t>
-      </w:r>
-      <w:r>
-        <w:rPr>
-          <w:color w:val="000000"/>
-          <w:shd w:val="clear" w:color="auto" w:fill="FFFFFF"/>
-        </w:rPr>
-        <w:t>standard</w:t>
+        <w:t xml:space="preserve"> standard</w:t>
       </w:r>
       <w:r>
         <w:rPr>
@@ -14038,6 +14028,7 @@
                 <w:sz w:val="18"/>
                 <w:szCs w:val="18"/>
               </w:rPr>
+              <w:lastRenderedPageBreak/>
               <w:t>nonce</w:t>
             </w:r>
           </w:p>
@@ -14117,7 +14108,6 @@
                 <w:sz w:val="18"/>
                 <w:szCs w:val="18"/>
               </w:rPr>
-              <w:lastRenderedPageBreak/>
               <w:t>nbf</w:t>
             </w:r>
           </w:p>
@@ -15203,7 +15193,7 @@
       <w:bookmarkStart w:id="18" w:name="_Ref116577817"/>
       <w:bookmarkStart w:id="19" w:name="_Ref116577824"/>
       <w:bookmarkStart w:id="20" w:name="_Toc117160148"/>
-      <w:bookmarkEnd w:id="0"/>
+      <w:bookmarkEnd w:id="1"/>
       <w:r>
         <w:t xml:space="preserve">Attributes (claims) available when </w:t>
       </w:r>
@@ -17857,21 +17847,18 @@
         <w:r>
           <w:rPr>
             <w:rStyle w:val="Lienhypertexte"/>
-            <w:lang w:val="fr-FR"/>
           </w:rPr>
           <w:t>Répertoire national d’identification des personnes physiques</w:t>
         </w:r>
         <w:r>
           <w:rPr>
             <w:rStyle w:val="Lienhypertexte"/>
-            <w:lang w:val="fr-FR"/>
           </w:rPr>
           <w:t>” in French</w:t>
         </w:r>
         <w:r>
           <w:rPr>
             <w:rStyle w:val="Lienhypertexte"/>
-            <w:lang w:val="fr-FR"/>
           </w:rPr>
           <w:t>)</w:t>
         </w:r>
@@ -20040,20 +20027,8 @@
                 <w:szCs w:val="18"/>
                 <w:lang w:val="fr-FR"/>
               </w:rPr>
-              <w:t>/</w:t>
-            </w:r>
-            <w:proofErr w:type="spellStart"/>
-            <w:r>
-              <w:rPr>
-                <w:i/>
-                <w:iCs/>
-                <w:sz w:val="18"/>
-                <w:szCs w:val="18"/>
-                <w:lang w:val="fr-FR"/>
-              </w:rPr>
-              <w:t>oidc_callback</w:t>
-            </w:r>
-            <w:proofErr w:type="spellEnd"/>
+              <w:t>/oidc_callback</w:t>
+            </w:r>
             <w:r>
               <w:rPr>
                 <w:sz w:val="18"/>
@@ -20120,29 +20095,7 @@
                 <w:szCs w:val="18"/>
                 <w:lang w:val="fr-FR"/>
               </w:rPr>
-              <w:t>/</w:t>
-            </w:r>
-            <w:proofErr w:type="spellStart"/>
-            <w:r>
-              <w:rPr>
-                <w:i/>
-                <w:iCs/>
-                <w:sz w:val="18"/>
-                <w:szCs w:val="18"/>
-                <w:lang w:val="fr-FR"/>
-              </w:rPr>
-              <w:t>oidc_callback</w:t>
-            </w:r>
-            <w:proofErr w:type="spellEnd"/>
-            <w:r>
-              <w:rPr>
-                <w:i/>
-                <w:iCs/>
-                <w:sz w:val="18"/>
-                <w:szCs w:val="18"/>
-                <w:lang w:val="fr-FR"/>
-              </w:rPr>
-              <w:t xml:space="preserve"> </w:t>
+              <w:t xml:space="preserve">/oidc_callback </w:t>
             </w:r>
             <w:r>
               <w:rPr>
@@ -20688,23 +20641,7 @@
     </w:p>
     <w:p>
       <w:r>
-        <w:t>The .</w:t>
-      </w:r>
-      <w:proofErr w:type="spellStart"/>
-      <w:r>
-        <w:t>svg</w:t>
-      </w:r>
-      <w:proofErr w:type="spellEnd"/>
-      <w:r>
-        <w:t xml:space="preserve"> and .</w:t>
-      </w:r>
-      <w:proofErr w:type="spellStart"/>
-      <w:r>
-        <w:t>png</w:t>
-      </w:r>
-      <w:proofErr w:type="spellEnd"/>
-      <w:r>
-        <w:t xml:space="preserve"> files to use for the button can be download here: </w:t>
+        <w:t xml:space="preserve">The .svg and .png files to use for the button can be download here: </w:t>
       </w:r>
       <w:hyperlink r:id="rId97" w:history="1">
         <w:r>
@@ -20927,21 +20864,7 @@
           <w:rPr>
             <w:rStyle w:val="Lienhypertexte"/>
           </w:rPr>
-          <w:t xml:space="preserve">Customize the sign-in and registration page in Power App Portals - Ulrikke </w:t>
-        </w:r>
-        <w:proofErr w:type="spellStart"/>
-        <w:r>
-          <w:rPr>
-            <w:rStyle w:val="Lienhypertexte"/>
-          </w:rPr>
-          <w:t>Akerbæk</w:t>
-        </w:r>
-        <w:proofErr w:type="spellEnd"/>
-        <w:r>
-          <w:rPr>
-            <w:rStyle w:val="Lienhypertexte"/>
-          </w:rPr>
-          <w:t xml:space="preserve"> (akerbak.com)</w:t>
+          <w:t>Customize the sign-in and registration page in Power App Portals - Ulrikke Akerbæk (akerbak.com)</w:t>
         </w:r>
       </w:hyperlink>
     </w:p>
@@ -20958,16 +20881,8 @@
           <w:rPr>
             <w:rStyle w:val="Lienhypertexte"/>
           </w:rPr>
-          <w:t xml:space="preserve">Editing Components on the Power Apps Portal's Sign In Page - </w:t>
+          <w:t>Editing Components on the Power Apps Portal's Sign In Page - CloudFronts</w:t>
         </w:r>
-        <w:proofErr w:type="spellStart"/>
-        <w:r>
-          <w:rPr>
-            <w:rStyle w:val="Lienhypertexte"/>
-          </w:rPr>
-          <w:t>CloudFronts</w:t>
-        </w:r>
-        <w:proofErr w:type="spellEnd"/>
       </w:hyperlink>
     </w:p>
     <w:p>

</xml_diff>

<commit_message>
Specifications and documentation updates for Azure AD B2C
</commit_message>
<xml_diff>
--- a/Specifications/FranceConnect Facade (FCF) Specifications - Addendum.docx
+++ b/Specifications/FranceConnect Facade (FCF) Specifications - Addendum.docx
@@ -339,7 +339,7 @@
           <w:sz w:val="32"/>
           <w:szCs w:val="44"/>
         </w:rPr>
-        <w:t>March</w:t>
+        <w:t>April</w:t>
       </w:r>
       <w:r>
         <w:rPr>
@@ -679,9 +679,11 @@
             <w:rPr>
               <w:rFonts w:asciiTheme="minorHAnsi" w:eastAsiaTheme="minorEastAsia" w:hAnsiTheme="minorHAnsi" w:cstheme="minorBidi"/>
               <w:noProof/>
+              <w:kern w:val="2"/>
               <w:sz w:val="22"/>
               <w:szCs w:val="22"/>
               <w:lang w:val="fr-FR" w:eastAsia="fr-FR"/>
+              <w14:ligatures w14:val="standardContextual"/>
             </w:rPr>
           </w:pPr>
           <w:r>
@@ -693,7 +695,7 @@
           <w:r>
             <w:fldChar w:fldCharType="separate"/>
           </w:r>
-          <w:hyperlink w:anchor="_Toc130832563" w:history="1">
+          <w:hyperlink w:anchor="_Toc133563907" w:history="1">
             <w:r>
               <w:rPr>
                 <w:rStyle w:val="Lienhypertexte"/>
@@ -720,7 +722,7 @@
                 <w:noProof/>
                 <w:webHidden/>
               </w:rPr>
-              <w:instrText xml:space="preserve"> PAGEREF _Toc130832563 \h </w:instrText>
+              <w:instrText xml:space="preserve"> PAGEREF _Toc133563907 \h </w:instrText>
             </w:r>
             <w:r>
               <w:rPr>
@@ -760,12 +762,14 @@
             <w:rPr>
               <w:rFonts w:asciiTheme="minorHAnsi" w:eastAsiaTheme="minorEastAsia" w:hAnsiTheme="minorHAnsi" w:cstheme="minorBidi"/>
               <w:noProof/>
+              <w:kern w:val="2"/>
               <w:sz w:val="22"/>
               <w:szCs w:val="22"/>
               <w:lang w:val="fr-FR" w:eastAsia="fr-FR"/>
+              <w14:ligatures w14:val="standardContextual"/>
             </w:rPr>
           </w:pPr>
-          <w:hyperlink w:anchor="_Toc130832564" w:history="1">
+          <w:hyperlink w:anchor="_Toc133563908" w:history="1">
             <w:r>
               <w:rPr>
                 <w:rStyle w:val="Lienhypertexte"/>
@@ -792,7 +796,7 @@
                 <w:noProof/>
                 <w:webHidden/>
               </w:rPr>
-              <w:instrText xml:space="preserve"> PAGEREF _Toc130832564 \h </w:instrText>
+              <w:instrText xml:space="preserve"> PAGEREF _Toc133563908 \h </w:instrText>
             </w:r>
             <w:r>
               <w:rPr>
@@ -832,12 +836,14 @@
             <w:rPr>
               <w:rFonts w:asciiTheme="minorHAnsi" w:eastAsiaTheme="minorEastAsia" w:hAnsiTheme="minorHAnsi" w:cstheme="minorBidi"/>
               <w:noProof/>
+              <w:kern w:val="2"/>
               <w:sz w:val="22"/>
               <w:szCs w:val="22"/>
               <w:lang w:val="fr-FR" w:eastAsia="fr-FR"/>
+              <w14:ligatures w14:val="standardContextual"/>
             </w:rPr>
           </w:pPr>
-          <w:hyperlink w:anchor="_Toc130832565" w:history="1">
+          <w:hyperlink w:anchor="_Toc133563909" w:history="1">
             <w:r>
               <w:rPr>
                 <w:rStyle w:val="Lienhypertexte"/>
@@ -864,7 +870,7 @@
                 <w:noProof/>
                 <w:webHidden/>
               </w:rPr>
-              <w:instrText xml:space="preserve"> PAGEREF _Toc130832565 \h </w:instrText>
+              <w:instrText xml:space="preserve"> PAGEREF _Toc133563909 \h </w:instrText>
             </w:r>
             <w:r>
               <w:rPr>
@@ -904,12 +910,14 @@
             <w:rPr>
               <w:rFonts w:asciiTheme="minorHAnsi" w:eastAsiaTheme="minorEastAsia" w:hAnsiTheme="minorHAnsi" w:cstheme="minorBidi"/>
               <w:noProof/>
+              <w:kern w:val="2"/>
               <w:sz w:val="22"/>
               <w:szCs w:val="22"/>
               <w:lang w:val="fr-FR" w:eastAsia="fr-FR"/>
+              <w14:ligatures w14:val="standardContextual"/>
             </w:rPr>
           </w:pPr>
-          <w:hyperlink w:anchor="_Toc130832566" w:history="1">
+          <w:hyperlink w:anchor="_Toc133563910" w:history="1">
             <w:r>
               <w:rPr>
                 <w:rStyle w:val="Lienhypertexte"/>
@@ -936,7 +944,7 @@
                 <w:noProof/>
                 <w:webHidden/>
               </w:rPr>
-              <w:instrText xml:space="preserve"> PAGEREF _Toc130832566 \h </w:instrText>
+              <w:instrText xml:space="preserve"> PAGEREF _Toc133563910 \h </w:instrText>
             </w:r>
             <w:r>
               <w:rPr>
@@ -976,12 +984,14 @@
             <w:rPr>
               <w:rFonts w:asciiTheme="minorHAnsi" w:eastAsiaTheme="minorEastAsia" w:hAnsiTheme="minorHAnsi" w:cstheme="minorBidi"/>
               <w:noProof/>
+              <w:kern w:val="2"/>
               <w:sz w:val="22"/>
               <w:szCs w:val="22"/>
               <w:lang w:val="fr-FR" w:eastAsia="fr-FR"/>
+              <w14:ligatures w14:val="standardContextual"/>
             </w:rPr>
           </w:pPr>
-          <w:hyperlink w:anchor="_Toc130832567" w:history="1">
+          <w:hyperlink w:anchor="_Toc133563911" w:history="1">
             <w:r>
               <w:rPr>
                 <w:rStyle w:val="Lienhypertexte"/>
@@ -1008,7 +1018,7 @@
                 <w:noProof/>
                 <w:webHidden/>
               </w:rPr>
-              <w:instrText xml:space="preserve"> PAGEREF _Toc130832567 \h </w:instrText>
+              <w:instrText xml:space="preserve"> PAGEREF _Toc133563911 \h </w:instrText>
             </w:r>
             <w:r>
               <w:rPr>
@@ -1048,12 +1058,14 @@
             <w:rPr>
               <w:rFonts w:asciiTheme="minorHAnsi" w:eastAsiaTheme="minorEastAsia" w:hAnsiTheme="minorHAnsi" w:cstheme="minorBidi"/>
               <w:noProof/>
+              <w:kern w:val="2"/>
               <w:sz w:val="22"/>
               <w:szCs w:val="22"/>
               <w:lang w:val="fr-FR" w:eastAsia="fr-FR"/>
+              <w14:ligatures w14:val="standardContextual"/>
             </w:rPr>
           </w:pPr>
-          <w:hyperlink w:anchor="_Toc130832568" w:history="1">
+          <w:hyperlink w:anchor="_Toc133563912" w:history="1">
             <w:r>
               <w:rPr>
                 <w:rStyle w:val="Lienhypertexte"/>
@@ -1080,7 +1092,7 @@
                 <w:noProof/>
                 <w:webHidden/>
               </w:rPr>
-              <w:instrText xml:space="preserve"> PAGEREF _Toc130832568 \h </w:instrText>
+              <w:instrText xml:space="preserve"> PAGEREF _Toc133563912 \h </w:instrText>
             </w:r>
             <w:r>
               <w:rPr>
@@ -1120,12 +1132,14 @@
             <w:rPr>
               <w:rFonts w:asciiTheme="minorHAnsi" w:eastAsiaTheme="minorEastAsia" w:hAnsiTheme="minorHAnsi" w:cstheme="minorBidi"/>
               <w:noProof/>
+              <w:kern w:val="2"/>
               <w:sz w:val="22"/>
               <w:szCs w:val="22"/>
               <w:lang w:val="fr-FR" w:eastAsia="fr-FR"/>
+              <w14:ligatures w14:val="standardContextual"/>
             </w:rPr>
           </w:pPr>
-          <w:hyperlink w:anchor="_Toc130832569" w:history="1">
+          <w:hyperlink w:anchor="_Toc133563913" w:history="1">
             <w:r>
               <w:rPr>
                 <w:rStyle w:val="Lienhypertexte"/>
@@ -1152,7 +1166,7 @@
                 <w:noProof/>
                 <w:webHidden/>
               </w:rPr>
-              <w:instrText xml:space="preserve"> PAGEREF _Toc130832569 \h </w:instrText>
+              <w:instrText xml:space="preserve"> PAGEREF _Toc133563913 \h </w:instrText>
             </w:r>
             <w:r>
               <w:rPr>
@@ -1192,12 +1206,14 @@
             <w:rPr>
               <w:rFonts w:asciiTheme="minorHAnsi" w:eastAsiaTheme="minorEastAsia" w:hAnsiTheme="minorHAnsi" w:cstheme="minorBidi"/>
               <w:noProof/>
+              <w:kern w:val="2"/>
               <w:sz w:val="22"/>
               <w:szCs w:val="22"/>
               <w:lang w:val="fr-FR" w:eastAsia="fr-FR"/>
+              <w14:ligatures w14:val="standardContextual"/>
             </w:rPr>
           </w:pPr>
-          <w:hyperlink w:anchor="_Toc130832570" w:history="1">
+          <w:hyperlink w:anchor="_Toc133563914" w:history="1">
             <w:r>
               <w:rPr>
                 <w:rStyle w:val="Lienhypertexte"/>
@@ -1224,7 +1240,7 @@
                 <w:noProof/>
                 <w:webHidden/>
               </w:rPr>
-              <w:instrText xml:space="preserve"> PAGEREF _Toc130832570 \h </w:instrText>
+              <w:instrText xml:space="preserve"> PAGEREF _Toc133563914 \h </w:instrText>
             </w:r>
             <w:r>
               <w:rPr>
@@ -1264,12 +1280,14 @@
             <w:rPr>
               <w:rFonts w:asciiTheme="minorHAnsi" w:eastAsiaTheme="minorEastAsia" w:hAnsiTheme="minorHAnsi" w:cstheme="minorBidi"/>
               <w:noProof/>
+              <w:kern w:val="2"/>
               <w:sz w:val="22"/>
               <w:szCs w:val="22"/>
               <w:lang w:val="fr-FR" w:eastAsia="fr-FR"/>
+              <w14:ligatures w14:val="standardContextual"/>
             </w:rPr>
           </w:pPr>
-          <w:hyperlink w:anchor="_Toc130832571" w:history="1">
+          <w:hyperlink w:anchor="_Toc133563915" w:history="1">
             <w:r>
               <w:rPr>
                 <w:rStyle w:val="Lienhypertexte"/>
@@ -1296,7 +1314,7 @@
                 <w:noProof/>
                 <w:webHidden/>
               </w:rPr>
-              <w:instrText xml:space="preserve"> PAGEREF _Toc130832571 \h </w:instrText>
+              <w:instrText xml:space="preserve"> PAGEREF _Toc133563915 \h </w:instrText>
             </w:r>
             <w:r>
               <w:rPr>
@@ -1336,12 +1354,14 @@
             <w:rPr>
               <w:rFonts w:asciiTheme="minorHAnsi" w:eastAsiaTheme="minorEastAsia" w:hAnsiTheme="minorHAnsi" w:cstheme="minorBidi"/>
               <w:noProof/>
+              <w:kern w:val="2"/>
               <w:sz w:val="22"/>
               <w:szCs w:val="22"/>
               <w:lang w:val="fr-FR" w:eastAsia="fr-FR"/>
+              <w14:ligatures w14:val="standardContextual"/>
             </w:rPr>
           </w:pPr>
-          <w:hyperlink w:anchor="_Toc130832572" w:history="1">
+          <w:hyperlink w:anchor="_Toc133563916" w:history="1">
             <w:r>
               <w:rPr>
                 <w:rStyle w:val="Lienhypertexte"/>
@@ -1368,7 +1388,7 @@
                 <w:noProof/>
                 <w:webHidden/>
               </w:rPr>
-              <w:instrText xml:space="preserve"> PAGEREF _Toc130832572 \h </w:instrText>
+              <w:instrText xml:space="preserve"> PAGEREF _Toc133563916 \h </w:instrText>
             </w:r>
             <w:r>
               <w:rPr>
@@ -1408,12 +1428,14 @@
             <w:rPr>
               <w:rFonts w:asciiTheme="minorHAnsi" w:eastAsiaTheme="minorEastAsia" w:hAnsiTheme="minorHAnsi" w:cstheme="minorBidi"/>
               <w:noProof/>
+              <w:kern w:val="2"/>
               <w:sz w:val="22"/>
               <w:szCs w:val="22"/>
               <w:lang w:val="fr-FR" w:eastAsia="fr-FR"/>
+              <w14:ligatures w14:val="standardContextual"/>
             </w:rPr>
           </w:pPr>
-          <w:hyperlink w:anchor="_Toc130832573" w:history="1">
+          <w:hyperlink w:anchor="_Toc133563917" w:history="1">
             <w:r>
               <w:rPr>
                 <w:rStyle w:val="Lienhypertexte"/>
@@ -1440,7 +1462,7 @@
                 <w:noProof/>
                 <w:webHidden/>
               </w:rPr>
-              <w:instrText xml:space="preserve"> PAGEREF _Toc130832573 \h </w:instrText>
+              <w:instrText xml:space="preserve"> PAGEREF _Toc133563917 \h </w:instrText>
             </w:r>
             <w:r>
               <w:rPr>
@@ -1480,12 +1502,14 @@
             <w:rPr>
               <w:rFonts w:asciiTheme="minorHAnsi" w:eastAsiaTheme="minorEastAsia" w:hAnsiTheme="minorHAnsi" w:cstheme="minorBidi"/>
               <w:noProof/>
+              <w:kern w:val="2"/>
               <w:sz w:val="22"/>
               <w:szCs w:val="22"/>
               <w:lang w:val="fr-FR" w:eastAsia="fr-FR"/>
+              <w14:ligatures w14:val="standardContextual"/>
             </w:rPr>
           </w:pPr>
-          <w:hyperlink w:anchor="_Toc130832574" w:history="1">
+          <w:hyperlink w:anchor="_Toc133563918" w:history="1">
             <w:r>
               <w:rPr>
                 <w:rStyle w:val="Lienhypertexte"/>
@@ -1512,7 +1536,7 @@
                 <w:noProof/>
                 <w:webHidden/>
               </w:rPr>
-              <w:instrText xml:space="preserve"> PAGEREF _Toc130832574 \h </w:instrText>
+              <w:instrText xml:space="preserve"> PAGEREF _Toc133563918 \h </w:instrText>
             </w:r>
             <w:r>
               <w:rPr>
@@ -1552,12 +1576,14 @@
             <w:rPr>
               <w:rFonts w:asciiTheme="minorHAnsi" w:eastAsiaTheme="minorEastAsia" w:hAnsiTheme="minorHAnsi" w:cstheme="minorBidi"/>
               <w:noProof/>
+              <w:kern w:val="2"/>
               <w:sz w:val="22"/>
               <w:szCs w:val="22"/>
               <w:lang w:val="fr-FR" w:eastAsia="fr-FR"/>
+              <w14:ligatures w14:val="standardContextual"/>
             </w:rPr>
           </w:pPr>
-          <w:hyperlink w:anchor="_Toc130832575" w:history="1">
+          <w:hyperlink w:anchor="_Toc133563919" w:history="1">
             <w:r>
               <w:rPr>
                 <w:rStyle w:val="Lienhypertexte"/>
@@ -1584,7 +1610,7 @@
                 <w:noProof/>
                 <w:webHidden/>
               </w:rPr>
-              <w:instrText xml:space="preserve"> PAGEREF _Toc130832575 \h </w:instrText>
+              <w:instrText xml:space="preserve"> PAGEREF _Toc133563919 \h </w:instrText>
             </w:r>
             <w:r>
               <w:rPr>
@@ -1624,12 +1650,14 @@
             <w:rPr>
               <w:rFonts w:asciiTheme="minorHAnsi" w:eastAsiaTheme="minorEastAsia" w:hAnsiTheme="minorHAnsi" w:cstheme="minorBidi"/>
               <w:noProof/>
+              <w:kern w:val="2"/>
               <w:sz w:val="22"/>
               <w:szCs w:val="22"/>
               <w:lang w:val="fr-FR" w:eastAsia="fr-FR"/>
+              <w14:ligatures w14:val="standardContextual"/>
             </w:rPr>
           </w:pPr>
-          <w:hyperlink w:anchor="_Toc130832576" w:history="1">
+          <w:hyperlink w:anchor="_Toc133563920" w:history="1">
             <w:r>
               <w:rPr>
                 <w:rStyle w:val="Lienhypertexte"/>
@@ -1656,7 +1684,7 @@
                 <w:noProof/>
                 <w:webHidden/>
               </w:rPr>
-              <w:instrText xml:space="preserve"> PAGEREF _Toc130832576 \h </w:instrText>
+              <w:instrText xml:space="preserve"> PAGEREF _Toc133563920 \h </w:instrText>
             </w:r>
             <w:r>
               <w:rPr>
@@ -1696,12 +1724,14 @@
             <w:rPr>
               <w:rFonts w:asciiTheme="minorHAnsi" w:eastAsiaTheme="minorEastAsia" w:hAnsiTheme="minorHAnsi" w:cstheme="minorBidi"/>
               <w:noProof/>
+              <w:kern w:val="2"/>
               <w:sz w:val="22"/>
               <w:szCs w:val="22"/>
               <w:lang w:val="fr-FR" w:eastAsia="fr-FR"/>
+              <w14:ligatures w14:val="standardContextual"/>
             </w:rPr>
           </w:pPr>
-          <w:hyperlink w:anchor="_Toc130832577" w:history="1">
+          <w:hyperlink w:anchor="_Toc133563921" w:history="1">
             <w:r>
               <w:rPr>
                 <w:rStyle w:val="Lienhypertexte"/>
@@ -1728,7 +1758,7 @@
                 <w:noProof/>
                 <w:webHidden/>
               </w:rPr>
-              <w:instrText xml:space="preserve"> PAGEREF _Toc130832577 \h </w:instrText>
+              <w:instrText xml:space="preserve"> PAGEREF _Toc133563921 \h </w:instrText>
             </w:r>
             <w:r>
               <w:rPr>
@@ -1768,12 +1798,14 @@
             <w:rPr>
               <w:rFonts w:asciiTheme="minorHAnsi" w:eastAsiaTheme="minorEastAsia" w:hAnsiTheme="minorHAnsi" w:cstheme="minorBidi"/>
               <w:noProof/>
+              <w:kern w:val="2"/>
               <w:sz w:val="22"/>
               <w:szCs w:val="22"/>
               <w:lang w:val="fr-FR" w:eastAsia="fr-FR"/>
+              <w14:ligatures w14:val="standardContextual"/>
             </w:rPr>
           </w:pPr>
-          <w:hyperlink w:anchor="_Toc130832578" w:history="1">
+          <w:hyperlink w:anchor="_Toc133563922" w:history="1">
             <w:r>
               <w:rPr>
                 <w:rStyle w:val="Lienhypertexte"/>
@@ -1800,7 +1832,7 @@
                 <w:noProof/>
                 <w:webHidden/>
               </w:rPr>
-              <w:instrText xml:space="preserve"> PAGEREF _Toc130832578 \h </w:instrText>
+              <w:instrText xml:space="preserve"> PAGEREF _Toc133563922 \h </w:instrText>
             </w:r>
             <w:r>
               <w:rPr>
@@ -1840,12 +1872,14 @@
             <w:rPr>
               <w:rFonts w:asciiTheme="minorHAnsi" w:eastAsiaTheme="minorEastAsia" w:hAnsiTheme="minorHAnsi" w:cstheme="minorBidi"/>
               <w:noProof/>
+              <w:kern w:val="2"/>
               <w:sz w:val="22"/>
               <w:szCs w:val="22"/>
               <w:lang w:val="fr-FR" w:eastAsia="fr-FR"/>
+              <w14:ligatures w14:val="standardContextual"/>
             </w:rPr>
           </w:pPr>
-          <w:hyperlink w:anchor="_Toc130832579" w:history="1">
+          <w:hyperlink w:anchor="_Toc133563923" w:history="1">
             <w:r>
               <w:rPr>
                 <w:rStyle w:val="Lienhypertexte"/>
@@ -1872,7 +1906,7 @@
                 <w:noProof/>
                 <w:webHidden/>
               </w:rPr>
-              <w:instrText xml:space="preserve"> PAGEREF _Toc130832579 \h </w:instrText>
+              <w:instrText xml:space="preserve"> PAGEREF _Toc133563923 \h </w:instrText>
             </w:r>
             <w:r>
               <w:rPr>
@@ -1892,7 +1926,7 @@
                 <w:noProof/>
                 <w:webHidden/>
               </w:rPr>
-              <w:t>25</w:t>
+              <w:t>26</w:t>
             </w:r>
             <w:r>
               <w:rPr>
@@ -1962,12 +1996,12 @@
       <w:pPr>
         <w:pStyle w:val="Titre1"/>
       </w:pPr>
-      <w:bookmarkStart w:id="0" w:name="_Toc116149097"/>
-      <w:bookmarkStart w:id="1" w:name="_Toc130832563"/>
+      <w:bookmarkStart w:id="0" w:name="_Toc133563907"/>
+      <w:bookmarkStart w:id="1" w:name="_Toc116149097"/>
       <w:r>
         <w:t>Introduction</w:t>
       </w:r>
-      <w:bookmarkEnd w:id="1"/>
+      <w:bookmarkEnd w:id="0"/>
     </w:p>
     <w:p>
       <w:r>
@@ -2274,7 +2308,7 @@
       <w:pPr>
         <w:pStyle w:val="Titre1"/>
       </w:pPr>
-      <w:bookmarkStart w:id="2" w:name="_Toc130832564"/>
+      <w:bookmarkStart w:id="2" w:name="_Toc133563908"/>
       <w:r>
         <w:t xml:space="preserve">FCF </w:t>
       </w:r>
@@ -2287,7 +2321,7 @@
       <w:pPr>
         <w:pStyle w:val="Titre2"/>
       </w:pPr>
-      <w:bookmarkStart w:id="3" w:name="_Toc130832565"/>
+      <w:bookmarkStart w:id="3" w:name="_Toc133563909"/>
       <w:r>
         <w:t>FCF core endpoints</w:t>
       </w:r>
@@ -3364,7 +3398,7 @@
       <w:pPr>
         <w:pStyle w:val="Titre2"/>
       </w:pPr>
-      <w:bookmarkStart w:id="4" w:name="_Toc130832566"/>
+      <w:bookmarkStart w:id="4" w:name="_Toc133563910"/>
       <w:r>
         <w:t>FCF metadata end</w:t>
       </w:r>
@@ -3739,7 +3773,7 @@
                 <w:sz w:val="18"/>
                 <w:szCs w:val="18"/>
               </w:rPr>
-              <w:t>api</w:t>
+              <w:t>common</w:t>
             </w:r>
             <w:r>
               <w:rPr>
@@ -3753,47 +3787,15 @@
                 <w:sz w:val="18"/>
                 <w:szCs w:val="18"/>
               </w:rPr>
-              <w:t>&lt;</w:t>
-            </w:r>
-            <w:r>
-              <w:rPr>
-                <w:i/>
-                <w:iCs/>
-                <w:sz w:val="18"/>
-                <w:szCs w:val="18"/>
-              </w:rPr>
-              <w:t>version</w:t>
-            </w:r>
-            <w:r>
-              <w:rPr>
-                <w:sz w:val="18"/>
-                <w:szCs w:val="18"/>
-              </w:rPr>
-              <w:t>&gt;</w:t>
-            </w:r>
-            <w:r>
-              <w:rPr>
-                <w:sz w:val="18"/>
-                <w:szCs w:val="18"/>
-              </w:rPr>
-              <w:t>/</w:t>
-            </w:r>
-            <w:r>
-              <w:rPr>
-                <w:sz w:val="18"/>
-                <w:szCs w:val="18"/>
-              </w:rPr>
-              <w:t>.well-</w:t>
-            </w:r>
-            <w:proofErr w:type="spellStart"/>
-            <w:r>
-              <w:rPr>
-                <w:sz w:val="18"/>
-                <w:szCs w:val="18"/>
-              </w:rPr>
-              <w:t>know</w:t>
-            </w:r>
-            <w:proofErr w:type="spellEnd"/>
+              <w:t>.well-know</w:t>
+            </w:r>
+            <w:r>
+              <w:rPr>
+                <w:sz w:val="18"/>
+                <w:szCs w:val="18"/>
+              </w:rPr>
+              <w:t>n</w:t>
+            </w:r>
             <w:r>
               <w:rPr>
                 <w:sz w:val="18"/>
@@ -3913,37 +3915,14 @@
                 <w:sz w:val="18"/>
                 <w:szCs w:val="18"/>
               </w:rPr>
-              <w:t>api/</w:t>
-            </w:r>
-            <w:r>
-              <w:rPr>
-                <w:sz w:val="18"/>
-                <w:szCs w:val="18"/>
-              </w:rPr>
-              <w:t>&lt;</w:t>
-            </w:r>
-            <w:r>
-              <w:rPr>
-                <w:i/>
-                <w:iCs/>
-                <w:sz w:val="18"/>
-                <w:szCs w:val="18"/>
-              </w:rPr>
-              <w:t>version</w:t>
-            </w:r>
-            <w:r>
-              <w:rPr>
-                <w:sz w:val="18"/>
-                <w:szCs w:val="18"/>
-              </w:rPr>
-              <w:t>&gt;</w:t>
-            </w:r>
-            <w:r>
-              <w:rPr>
-                <w:sz w:val="18"/>
-                <w:szCs w:val="18"/>
-              </w:rPr>
-              <w:t>/discovery</w:t>
+              <w:t>common/</w:t>
+            </w:r>
+            <w:r>
+              <w:rPr>
+                <w:sz w:val="18"/>
+                <w:szCs w:val="18"/>
+              </w:rPr>
+              <w:t>discovery</w:t>
             </w:r>
             <w:r>
               <w:rPr>
@@ -4054,10 +4033,16 @@
         </w:rPr>
       </w:pPr>
       <w:r>
-        <w:t>Like to the core endpoints, t</w:t>
-      </w:r>
-      <w:r>
-        <w:t>he structure of the routes adheres to Microsoft practices in Azure AD</w:t>
+        <w:t>Unl</w:t>
+      </w:r>
+      <w:r>
+        <w:t>ike to the core endpoints, t</w:t>
+      </w:r>
+      <w:r>
+        <w:t xml:space="preserve">he structure of the routes adheres to </w:t>
+      </w:r>
+      <w:r>
+        <w:t>a common structure</w:t>
       </w:r>
       <w:r>
         <w:t>, i.e.,</w:t>
@@ -4069,26 +4054,22 @@
         <w:t>/</w:t>
       </w:r>
       <w:r>
-        <w:t>api</w:t>
-      </w:r>
-      <w:r>
-        <w:t>/&lt;</w:t>
-      </w:r>
-      <w:r>
-        <w:rPr>
-          <w:i/>
-          <w:iCs/>
-        </w:rPr>
-        <w:t>version</w:t>
-      </w:r>
-      <w:r>
-        <w:t>&gt;/</w:t>
+        <w:t>common</w:t>
+      </w:r>
+      <w:r>
+        <w:t>/</w:t>
       </w:r>
       <w:r>
         <w:t>xx</w:t>
       </w:r>
       <w:r>
-        <w:t>, where version is global</w:t>
+        <w:t xml:space="preserve">, </w:t>
+      </w:r>
+      <w:r>
+        <w:t>regardless of the version</w:t>
+      </w:r>
+      <w:r>
+        <w:t xml:space="preserve"> global</w:t>
       </w:r>
       <w:r>
         <w:t>ly</w:t>
@@ -4100,7 +4081,19 @@
         <w:t>d</w:t>
       </w:r>
       <w:r>
-        <w:t xml:space="preserve"> as the interfaces’ version for the endpoint to expose.</w:t>
+        <w:t xml:space="preserve"> as the interfaces’ version for the </w:t>
+      </w:r>
+      <w:r>
+        <w:t xml:space="preserve">above </w:t>
+      </w:r>
+      <w:r>
+        <w:t>endpoint</w:t>
+      </w:r>
+      <w:r>
+        <w:t>s</w:t>
+      </w:r>
+      <w:r>
+        <w:t xml:space="preserve"> to expose.</w:t>
       </w:r>
       <w:r>
         <w:t xml:space="preserve"> </w:t>
@@ -4142,16 +4135,14 @@
         <w:t>/</w:t>
       </w:r>
       <w:r>
-        <w:t>api/&lt;version&gt;</w:t>
-      </w:r>
-      <w:r>
-        <w:t>/.well-</w:t>
-      </w:r>
-      <w:proofErr w:type="spellStart"/>
-      <w:r>
-        <w:t>know</w:t>
-      </w:r>
-      <w:proofErr w:type="spellEnd"/>
+        <w:t>common</w:t>
+      </w:r>
+      <w:r>
+        <w:t>/.well-know</w:t>
+      </w:r>
+      <w:r>
+        <w:t>n</w:t>
+      </w:r>
       <w:r>
         <w:t>/openid-configuration</w:t>
       </w:r>
@@ -7457,7 +7448,6 @@
                 <w:lang w:val="fr-FR"/>
               </w:rPr>
             </w:pPr>
-            <w:proofErr w:type="spellStart"/>
             <w:r>
               <w:rPr>
                 <w:rFonts w:ascii="Consolas" w:hAnsi="Consolas" w:cs="Courier New"/>
@@ -7467,7 +7457,6 @@
               </w:rPr>
               <w:t>claims_locales_supported</w:t>
             </w:r>
-            <w:proofErr w:type="spellEnd"/>
           </w:p>
         </w:tc>
         <w:tc>
@@ -8159,7 +8148,7 @@
         <w:t>/</w:t>
       </w:r>
       <w:r>
-        <w:t>api/&lt;version&gt;</w:t>
+        <w:t>common</w:t>
       </w:r>
       <w:r>
         <w:t>/discovery/keys</w:t>
@@ -8833,7 +8822,7 @@
                 <w:sz w:val="18"/>
                 <w:szCs w:val="18"/>
               </w:rPr>
-              <w:t>OPTIONAL</w:t>
+              <w:t>REQUIRED</w:t>
             </w:r>
           </w:p>
         </w:tc>
@@ -9007,7 +8996,7 @@
                 <w:sz w:val="18"/>
                 <w:szCs w:val="18"/>
               </w:rPr>
-              <w:t>REQUIRED</w:t>
+              <w:t>OPTIONAL</w:t>
             </w:r>
           </w:p>
         </w:tc>
@@ -9607,18 +9596,38 @@
               </w:rPr>
               <w:t>X.509 certificate chain parameter that contains a chain of one or more X.509 certificates [</w:t>
             </w:r>
-            <w:hyperlink r:id="rId51" w:tooltip="&quot;Internet X.509 Public Key Infrastructure Certificate and Certificate Revocation List (CRL) Profile&quot;" w:history="1">
-              <w:r>
-                <w:rPr>
-                  <w:rStyle w:val="Lienhypertexte"/>
-                  <w:rFonts w:ascii="Segoe UI" w:hAnsi="Segoe UI" w:cs="Segoe UI"/>
-                  <w:sz w:val="18"/>
-                  <w:szCs w:val="18"/>
-                  <w:lang w:val="en-US"/>
-                </w:rPr>
-                <w:t>RFC5280</w:t>
-              </w:r>
-            </w:hyperlink>
+            <w:r>
+              <w:fldChar w:fldCharType="begin"/>
+            </w:r>
+            <w:r>
+              <w:rPr>
+                <w:lang w:val="en-US"/>
+              </w:rPr>
+              <w:instrText>HYPERLINK "https://www.rfc-editor.org/rfc/rfc5280" \o "\"Internet X.509 Public Key Infrastructure Certificate and Certificate Revocation List (CRL) Profile\""</w:instrText>
+            </w:r>
+            <w:r>
+              <w:fldChar w:fldCharType="separate"/>
+            </w:r>
+            <w:r>
+              <w:rPr>
+                <w:rStyle w:val="Lienhypertexte"/>
+                <w:rFonts w:ascii="Segoe UI" w:hAnsi="Segoe UI" w:cs="Segoe UI"/>
+                <w:sz w:val="18"/>
+                <w:szCs w:val="18"/>
+                <w:lang w:val="en-US"/>
+              </w:rPr>
+              <w:t>RFC5280</w:t>
+            </w:r>
+            <w:r>
+              <w:rPr>
+                <w:rStyle w:val="Lienhypertexte"/>
+                <w:rFonts w:ascii="Segoe UI" w:hAnsi="Segoe UI" w:cs="Segoe UI"/>
+                <w:sz w:val="18"/>
+                <w:szCs w:val="18"/>
+                <w:lang w:val="en-US"/>
+              </w:rPr>
+              <w:fldChar w:fldCharType="end"/>
+            </w:r>
             <w:r>
               <w:rPr>
                 <w:rFonts w:ascii="Segoe UI" w:hAnsi="Segoe UI" w:cs="Segoe UI"/>
@@ -9629,18 +9638,38 @@
               </w:rPr>
               <w:t xml:space="preserve">].  The certificate chain is represented as a JSON array of certificate value strings.  Each string in the array is a base64-encoded (see section </w:t>
             </w:r>
-            <w:hyperlink r:id="rId52" w:anchor="section-4" w:history="1">
-              <w:r>
-                <w:rPr>
-                  <w:rStyle w:val="Lienhypertexte"/>
-                  <w:rFonts w:ascii="Segoe UI" w:hAnsi="Segoe UI" w:cs="Segoe UI"/>
-                  <w:sz w:val="18"/>
-                  <w:szCs w:val="18"/>
-                  <w:lang w:val="en-US"/>
-                </w:rPr>
-                <w:t>4. Base 64 Encoding</w:t>
-              </w:r>
-            </w:hyperlink>
+            <w:r>
+              <w:fldChar w:fldCharType="begin"/>
+            </w:r>
+            <w:r>
+              <w:rPr>
+                <w:lang w:val="en-US"/>
+              </w:rPr>
+              <w:instrText>HYPERLINK "https://www.rfc-editor.org/rfc/rfc4648" \l "section-4"</w:instrText>
+            </w:r>
+            <w:r>
+              <w:fldChar w:fldCharType="separate"/>
+            </w:r>
+            <w:r>
+              <w:rPr>
+                <w:rStyle w:val="Lienhypertexte"/>
+                <w:rFonts w:ascii="Segoe UI" w:hAnsi="Segoe UI" w:cs="Segoe UI"/>
+                <w:sz w:val="18"/>
+                <w:szCs w:val="18"/>
+                <w:lang w:val="en-US"/>
+              </w:rPr>
+              <w:t>4. Base 64 Encoding</w:t>
+            </w:r>
+            <w:r>
+              <w:rPr>
+                <w:rStyle w:val="Lienhypertexte"/>
+                <w:rFonts w:ascii="Segoe UI" w:hAnsi="Segoe UI" w:cs="Segoe UI"/>
+                <w:sz w:val="18"/>
+                <w:szCs w:val="18"/>
+                <w:lang w:val="en-US"/>
+              </w:rPr>
+              <w:fldChar w:fldCharType="end"/>
+            </w:r>
             <w:r>
               <w:rPr>
                 <w:rFonts w:ascii="Segoe UI" w:hAnsi="Segoe UI" w:cs="Segoe UI"/>
@@ -9651,18 +9680,38 @@
               </w:rPr>
               <w:t xml:space="preserve"> of </w:t>
             </w:r>
-            <w:hyperlink r:id="rId53" w:history="1">
-              <w:r>
-                <w:rPr>
-                  <w:rStyle w:val="Lienhypertexte"/>
-                  <w:rFonts w:ascii="Segoe UI" w:hAnsi="Segoe UI" w:cs="Segoe UI"/>
-                  <w:sz w:val="18"/>
-                  <w:szCs w:val="18"/>
-                  <w:lang w:val="en-US"/>
-                </w:rPr>
-                <w:t>RFC4648</w:t>
-              </w:r>
-            </w:hyperlink>
+            <w:r>
+              <w:fldChar w:fldCharType="begin"/>
+            </w:r>
+            <w:r>
+              <w:rPr>
+                <w:lang w:val="en-US"/>
+              </w:rPr>
+              <w:instrText>HYPERLINK "https://www.rfc-editor.org/rfc/rfc4648"</w:instrText>
+            </w:r>
+            <w:r>
+              <w:fldChar w:fldCharType="separate"/>
+            </w:r>
+            <w:r>
+              <w:rPr>
+                <w:rStyle w:val="Lienhypertexte"/>
+                <w:rFonts w:ascii="Segoe UI" w:hAnsi="Segoe UI" w:cs="Segoe UI"/>
+                <w:sz w:val="18"/>
+                <w:szCs w:val="18"/>
+                <w:lang w:val="en-US"/>
+              </w:rPr>
+              <w:t>RFC4648</w:t>
+            </w:r>
+            <w:r>
+              <w:rPr>
+                <w:rStyle w:val="Lienhypertexte"/>
+                <w:rFonts w:ascii="Segoe UI" w:hAnsi="Segoe UI" w:cs="Segoe UI"/>
+                <w:sz w:val="18"/>
+                <w:szCs w:val="18"/>
+                <w:lang w:val="en-US"/>
+              </w:rPr>
+              <w:fldChar w:fldCharType="end"/>
+            </w:r>
             <w:r>
               <w:rPr>
                 <w:rFonts w:ascii="Segoe UI" w:hAnsi="Segoe UI" w:cs="Segoe UI"/>
@@ -9683,18 +9732,38 @@
               </w:rPr>
               <w:t xml:space="preserve">See </w:t>
             </w:r>
-            <w:hyperlink r:id="rId54" w:history="1">
-              <w:r>
-                <w:rPr>
-                  <w:rStyle w:val="Lienhypertexte"/>
-                  <w:rFonts w:ascii="Segoe UI" w:hAnsi="Segoe UI" w:cs="Segoe UI"/>
-                  <w:sz w:val="18"/>
-                  <w:szCs w:val="18"/>
-                  <w:lang w:val="en-US"/>
-                </w:rPr>
-                <w:t>PEM, DER, CRT, and CER: X.509 Encodings and Conversions</w:t>
-              </w:r>
-            </w:hyperlink>
+            <w:r>
+              <w:fldChar w:fldCharType="begin"/>
+            </w:r>
+            <w:r>
+              <w:rPr>
+                <w:lang w:val="en-US"/>
+              </w:rPr>
+              <w:instrText>HYPERLINK "https://www.ssl.com/guide/pem-der-crt-and-cer-x-509-encodings-and-conversions/"</w:instrText>
+            </w:r>
+            <w:r>
+              <w:fldChar w:fldCharType="separate"/>
+            </w:r>
+            <w:r>
+              <w:rPr>
+                <w:rStyle w:val="Lienhypertexte"/>
+                <w:rFonts w:ascii="Segoe UI" w:hAnsi="Segoe UI" w:cs="Segoe UI"/>
+                <w:sz w:val="18"/>
+                <w:szCs w:val="18"/>
+                <w:lang w:val="en-US"/>
+              </w:rPr>
+              <w:t>PEM, DER, CRT, and CER: X.509 Encodings and Conversions</w:t>
+            </w:r>
+            <w:r>
+              <w:rPr>
+                <w:rStyle w:val="Lienhypertexte"/>
+                <w:rFonts w:ascii="Segoe UI" w:hAnsi="Segoe UI" w:cs="Segoe UI"/>
+                <w:sz w:val="18"/>
+                <w:szCs w:val="18"/>
+                <w:lang w:val="en-US"/>
+              </w:rPr>
+              <w:fldChar w:fldCharType="end"/>
+            </w:r>
             <w:r>
               <w:rPr>
                 <w:sz w:val="18"/>
@@ -9834,7 +9903,7 @@
         </w:rPr>
         <w:t xml:space="preserve"> in the </w:t>
       </w:r>
-      <w:hyperlink r:id="rId55" w:history="1">
+      <w:hyperlink r:id="rId51" w:history="1">
         <w:r>
           <w:rPr>
             <w:rStyle w:val="Lienhypertexte"/>
@@ -9868,7 +9937,7 @@
         </w:rPr>
         <w:t xml:space="preserve"> </w:t>
       </w:r>
-      <w:hyperlink r:id="rId56" w:history="1">
+      <w:hyperlink r:id="rId52" w:history="1">
         <w:r>
           <w:rPr>
             <w:rStyle w:val="Lienhypertexte"/>
@@ -9891,11 +9960,14 @@
       <w:pPr>
         <w:keepNext/>
         <w:spacing w:before="120"/>
-      </w:pPr>
-      <w:r>
         <w:rPr>
           <w:shd w:val="clear" w:color="auto" w:fill="FFFFFF"/>
         </w:rPr>
+      </w:pPr>
+      <w:r>
+        <w:rPr>
+          <w:shd w:val="clear" w:color="auto" w:fill="FFFFFF"/>
+        </w:rPr>
         <w:t>The following is an example</w:t>
       </w:r>
       <w:r>
@@ -9935,13 +10007,7 @@
         <w:pStyle w:val="Code"/>
       </w:pPr>
       <w:r>
-        <w:t xml:space="preserve">   </w:t>
-      </w:r>
-      <w:r>
-        <w:t>"</w:t>
-      </w:r>
-      <w:r>
-        <w:t>keys": [</w:t>
+        <w:t xml:space="preserve">  keys: [</w:t>
       </w:r>
     </w:p>
     <w:p>
@@ -9949,10 +10015,7 @@
         <w:pStyle w:val="Code"/>
       </w:pPr>
       <w:r>
-        <w:t xml:space="preserve">      </w:t>
-      </w:r>
-      <w:r>
-        <w:t>"kty":"RSA",</w:t>
+        <w:t>    {</w:t>
       </w:r>
     </w:p>
     <w:p>
@@ -9960,10 +10023,13 @@
         <w:pStyle w:val="Code"/>
       </w:pPr>
       <w:r>
-        <w:t xml:space="preserve">      </w:t>
-      </w:r>
-      <w:r>
-        <w:t>"use":"sig",</w:t>
+        <w:t xml:space="preserve">      </w:t>
+      </w:r>
+      <w:r>
+        <w:t xml:space="preserve">  </w:t>
+      </w:r>
+      <w:r>
+        <w:t>"kty": "RSA",</w:t>
       </w:r>
     </w:p>
     <w:p>
@@ -9971,22 +10037,13 @@
         <w:pStyle w:val="Code"/>
       </w:pPr>
       <w:r>
-        <w:t xml:space="preserve">      </w:t>
-      </w:r>
-      <w:r>
-        <w:t>"</w:t>
-      </w:r>
-      <w:r>
-        <w:t>alg</w:t>
-      </w:r>
-      <w:r>
-        <w:t>":"RS</w:t>
-      </w:r>
-      <w:r>
-        <w:t>256</w:t>
-      </w:r>
-      <w:r>
-        <w:t>",</w:t>
+        <w:t xml:space="preserve">      </w:t>
+      </w:r>
+      <w:r>
+        <w:t xml:space="preserve">  </w:t>
+      </w:r>
+      <w:r>
+        <w:t>"alg": "RSA256",</w:t>
       </w:r>
     </w:p>
     <w:p>
@@ -9994,10 +10051,13 @@
         <w:pStyle w:val="Code"/>
       </w:pPr>
       <w:r>
-        <w:t xml:space="preserve">      </w:t>
-      </w:r>
-      <w:r>
-        <w:t>"kid":"nOo3ZDrODXEK1jKWhXslHR_KXEg",</w:t>
+        <w:t xml:space="preserve">      </w:t>
+      </w:r>
+      <w:r>
+        <w:t xml:space="preserve">  </w:t>
+      </w:r>
+      <w:r>
+        <w:t>"use": "sig",</w:t>
       </w:r>
     </w:p>
     <w:p>
@@ -10005,10 +10065,13 @@
         <w:pStyle w:val="Code"/>
       </w:pPr>
       <w:r>
-        <w:t xml:space="preserve">      </w:t>
-      </w:r>
-      <w:r>
-        <w:t>"x5t":"nOo3ZDrODXEK1jKWhXslHR_KXEg",</w:t>
+        <w:t xml:space="preserve">      </w:t>
+      </w:r>
+      <w:r>
+        <w:t xml:space="preserve">  </w:t>
+      </w:r>
+      <w:r>
+        <w:t>"kid": "CCD9D193A73570B741CB341EB26FE648C743DB69",</w:t>
       </w:r>
     </w:p>
     <w:p>
@@ -10016,7 +10079,13 @@
         <w:pStyle w:val="Code"/>
       </w:pPr>
       <w:r>
-        <w:t>"n":"oaLLT9hkcSj2tGfZsjbu7Xz1Krs0qEicXPmEsJKOBQHauZ_kRM1HdEkgOJbUznUspE6xOuOSXjlzErqBxXAu4SCvcvVOCYG2v9G3-uIrLF5dstD0sYHBo1VomtKxzF90Vslrkn6rNQgUGIWgvuQTxm1uRklYFPEcTIRw0LnYknzJ06GC9ljKR617wABVrZNkBuDgQKj37qcyxoaxIGdxEcmVFZXJyrxDgdXh9owRmZn6LIJlGjZ9m59emfuwnBnsIQG7DirJwe9SXrLXnexRQWqyzCdkYaOqkpKrsjuxUj2-MHX31FqsdpJJsOAvYXGOYBKJRjhGrGdONVrZdUdTBQ",</w:t>
+        <w:t xml:space="preserve">      </w:t>
+      </w:r>
+      <w:r>
+        <w:t xml:space="preserve">  </w:t>
+      </w:r>
+      <w:r>
+        <w:t>"n": "7FS4NnTgTglUTPapugS9XTIGRvBrY3y6Hx1q799HTkxx6r8PGyhrl2riCQEk8oUmXalvTVj5Pz3PW14fw0R5s/shJOxhRn2E6Tc5T2AHXQKyCh3I6o7hBIs/PLnKpk9o+4xO+r8XIkex1iCtOMtRR/T2LBp8GLcM23nj6t5ni9HPIWqNC5Kwjrt2HWllETCHILt7wWawuVdcjkaF4fEbC8IM0uLGbCVSgYBKdRbF1Rjgbc12C32cKWUQ43HFrrpn1H7ZhpfeIAJ4o7rtoT3W2rgNLN0NHZCi+q+PU90WaCX2EAsSiyUt2NTlgpYkiQc+G06C4RWWybs5yAkKgk3aVQ==",</w:t>
       </w:r>
     </w:p>
     <w:p>
@@ -10024,10 +10093,13 @@
         <w:pStyle w:val="Code"/>
       </w:pPr>
       <w:r>
-        <w:t xml:space="preserve">      </w:t>
-      </w:r>
-      <w:r>
-        <w:t>"e":"AQAB",</w:t>
+        <w:t xml:space="preserve">      </w:t>
+      </w:r>
+      <w:r>
+        <w:t xml:space="preserve">  </w:t>
+      </w:r>
+      <w:r>
+        <w:t>"e": "AQAB",</w:t>
       </w:r>
     </w:p>
     <w:p>
@@ -10036,80 +10108,93 @@
       </w:pPr>
       <w:r>
         <w:lastRenderedPageBreak/>
-        <w:t xml:space="preserve">      </w:t>
-      </w:r>
-      <w:r>
-        <w:t>"x5c":</w:t>
+        <w:t xml:space="preserve">      </w:t>
+      </w:r>
+      <w:r>
+        <w:t xml:space="preserve">  </w:t>
+      </w:r>
+      <w:r>
+        <w:t>"x5c": [</w:t>
+      </w:r>
+    </w:p>
+    <w:p>
+      <w:pPr>
+        <w:pStyle w:val="Code"/>
+      </w:pPr>
+      <w:r>
+        <w:t>"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"</w:t>
+      </w:r>
+    </w:p>
+    <w:p>
+      <w:pPr>
+        <w:pStyle w:val="Code"/>
+      </w:pPr>
+      <w:r>
+        <w:t xml:space="preserve">      ]</w:t>
+      </w:r>
+    </w:p>
+    <w:p>
+      <w:pPr>
+        <w:pStyle w:val="Code"/>
+      </w:pPr>
+      <w:r>
+        <w:t xml:space="preserve">    }</w:t>
+      </w:r>
+    </w:p>
+    <w:p>
+      <w:pPr>
+        <w:pStyle w:val="Code"/>
+      </w:pPr>
+      <w:r>
+        <w:t xml:space="preserve">  ]</w:t>
+      </w:r>
+    </w:p>
+    <w:p>
+      <w:pPr>
+        <w:pStyle w:val="Code"/>
+      </w:pPr>
+      <w:r>
+        <w:t>}</w:t>
+      </w:r>
+    </w:p>
+    <w:p>
+      <w:pPr>
+        <w:pStyle w:val="Code"/>
+      </w:pPr>
+    </w:p>
+    <w:p>
+      <w:pPr>
+        <w:pStyle w:val="Titre2"/>
+      </w:pPr>
+      <w:bookmarkStart w:id="7" w:name="_Toc133563911"/>
+      <w:r>
+        <w:t xml:space="preserve">FCF </w:t>
+      </w:r>
+      <w:r>
+        <w:t>callback endpoint</w:t>
+      </w:r>
+      <w:bookmarkEnd w:id="7"/>
+    </w:p>
+    <w:p>
+      <w:r>
+        <w:t xml:space="preserve">When </w:t>
+      </w:r>
+      <w:r>
+        <w:t>FCF</w:t>
       </w:r>
       <w:r>
         <w:t xml:space="preserve"> </w:t>
       </w:r>
       <w:r>
-        <w:t>[</w:t>
-      </w:r>
-    </w:p>
-    <w:p>
-      <w:pPr>
-        <w:pStyle w:val="Code"/>
-      </w:pPr>
-      <w:r>
-        <w:t>"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"</w:t>
-      </w:r>
-    </w:p>
-    <w:p>
-      <w:pPr>
-        <w:pStyle w:val="Code"/>
-      </w:pPr>
-      <w:r>
-        <w:t xml:space="preserve">   ]</w:t>
-      </w:r>
-    </w:p>
-    <w:p>
-      <w:pPr>
-        <w:pStyle w:val="Code"/>
-      </w:pPr>
-      <w:r>
-        <w:t>}</w:t>
-      </w:r>
-    </w:p>
-    <w:p>
-      <w:pPr>
-        <w:pStyle w:val="Code"/>
-      </w:pPr>
-    </w:p>
-    <w:p>
-      <w:pPr>
-        <w:pStyle w:val="Titre2"/>
-      </w:pPr>
-      <w:bookmarkStart w:id="7" w:name="_Toc130832567"/>
-      <w:r>
-        <w:t xml:space="preserve">FCF </w:t>
-      </w:r>
-      <w:r>
-        <w:t>callback endpoint</w:t>
-      </w:r>
-      <w:bookmarkEnd w:id="7"/>
-    </w:p>
-    <w:p>
-      <w:r>
-        <w:t xml:space="preserve">When </w:t>
-      </w:r>
-      <w:r>
-        <w:t>FCF</w:t>
+        <w:t>builds the query</w:t>
+      </w:r>
+      <w:r>
+        <w:t xml:space="preserve"> for the authorize request</w:t>
       </w:r>
       <w:r>
         <w:t xml:space="preserve"> </w:t>
       </w:r>
       <w:r>
-        <w:t>builds the query</w:t>
-      </w:r>
-      <w:r>
-        <w:t xml:space="preserve"> for the authorize request</w:t>
-      </w:r>
-      <w:r>
-        <w:t xml:space="preserve"> </w:t>
-      </w:r>
-      <w:r>
         <w:t>it must fill in a key</w:t>
       </w:r>
       <w:r>
@@ -10121,11 +10206,9 @@
       <w:r>
         <w:t xml:space="preserve">redirect </w:t>
       </w:r>
-      <w:proofErr w:type="spellStart"/>
-      <w:r>
-        <w:t>uri</w:t>
-      </w:r>
-      <w:proofErr w:type="spellEnd"/>
+      <w:r>
+        <w:t>Uri</w:t>
+      </w:r>
       <w:r>
         <w:t>.</w:t>
       </w:r>
@@ -10155,21 +10238,11 @@
         <w:t xml:space="preserve">given as </w:t>
       </w:r>
       <w:r>
-        <w:t xml:space="preserve">the value </w:t>
-      </w:r>
-      <w:proofErr w:type="spellStart"/>
-      <w:r>
-        <w:t>value</w:t>
-      </w:r>
-      <w:proofErr w:type="spellEnd"/>
-      <w:r>
-        <w:t xml:space="preserve"> of the redirect </w:t>
-      </w:r>
-      <w:proofErr w:type="spellStart"/>
-      <w:r>
-        <w:t>uri</w:t>
-      </w:r>
-      <w:proofErr w:type="spellEnd"/>
+        <w:t xml:space="preserve">the value of the redirect </w:t>
+      </w:r>
+      <w:r>
+        <w:t>Uri</w:t>
+      </w:r>
       <w:r>
         <w:t>.</w:t>
       </w:r>
@@ -10183,15 +10256,16 @@
         <w:t xml:space="preserve"> by the user browser</w:t>
       </w:r>
       <w:r>
-        <w:t xml:space="preserve"> </w:t>
-      </w:r>
-      <w:proofErr w:type="spellStart"/>
-      <w:r>
-        <w:t>Franceconnect</w:t>
-      </w:r>
-      <w:proofErr w:type="spellEnd"/>
-      <w:r>
-        <w:t xml:space="preserve"> will send a token and a state to the </w:t>
+        <w:t>,</w:t>
+      </w:r>
+      <w:r>
+        <w:t xml:space="preserve"> France</w:t>
+      </w:r>
+      <w:r>
+        <w:t>C</w:t>
+      </w:r>
+      <w:r>
+        <w:t xml:space="preserve">onnect will send a token and a state to the </w:t>
       </w:r>
       <w:r>
         <w:t>FCF</w:t>
@@ -10460,7 +10534,7 @@
       <w:pPr>
         <w:pStyle w:val="Titre1"/>
       </w:pPr>
-      <w:bookmarkStart w:id="8" w:name="_Toc130832568"/>
+      <w:bookmarkStart w:id="8" w:name="_Toc133563912"/>
       <w:r>
         <w:t xml:space="preserve">Issuance of tokens through </w:t>
       </w:r>
@@ -10497,7 +10571,7 @@
       <w:r>
         <w:t xml:space="preserve">, i.e., an open, industry standard </w:t>
       </w:r>
-      <w:hyperlink r:id="rId57" w:history="1">
+      <w:hyperlink r:id="rId53" w:history="1">
         <w:r>
           <w:rPr>
             <w:rStyle w:val="Lienhypertexte"/>
@@ -10545,17 +10619,17 @@
       <w:pPr>
         <w:pStyle w:val="Titre2"/>
       </w:pPr>
-      <w:bookmarkStart w:id="9" w:name="_Toc116149100"/>
-      <w:bookmarkStart w:id="10" w:name="_Toc130832569"/>
+      <w:bookmarkStart w:id="9" w:name="_Toc133563913"/>
+      <w:bookmarkStart w:id="10" w:name="_Toc116149100"/>
       <w:r>
         <w:t xml:space="preserve">Code and tokens issued by </w:t>
       </w:r>
       <w:r>
         <w:t>FCP</w:t>
       </w:r>
-      <w:bookmarkEnd w:id="10"/>
-    </w:p>
-    <w:bookmarkEnd w:id="9"/>
+      <w:bookmarkEnd w:id="9"/>
+    </w:p>
+    <w:bookmarkEnd w:id="10"/>
     <w:p>
       <w:pPr>
         <w:pStyle w:val="Titre3"/>
@@ -10854,7 +10928,7 @@
       <w:r>
         <w:t xml:space="preserve">For validation and debugging purposes only, developers can decode JWTs using a site like </w:t>
       </w:r>
-      <w:hyperlink r:id="rId58" w:history="1">
+      <w:hyperlink r:id="rId54" w:history="1">
         <w:r>
           <w:rPr>
             <w:rStyle w:val="Lienhypertexte"/>
@@ -11043,7 +11117,7 @@
                     </pic:cNvPicPr>
                   </pic:nvPicPr>
                   <pic:blipFill>
-                    <a:blip r:embed="rId59">
+                    <a:blip r:embed="rId55">
                       <a:extLst>
                         <a:ext uri="{28A0092B-C50C-407E-A947-70E740481C1C}">
                           <a14:useLocalDpi xmlns:a14="http://schemas.microsoft.com/office/drawing/2010/main" val="0"/>
@@ -11422,7 +11496,7 @@
       <w:r>
         <w:t xml:space="preserve"> fields as described in the </w:t>
       </w:r>
-      <w:hyperlink r:id="rId60" w:history="1">
+      <w:hyperlink r:id="rId56" w:history="1">
         <w:r>
           <w:rPr>
             <w:rStyle w:val="Lienhypertexte"/>
@@ -11710,7 +11784,7 @@
               </w:rPr>
               <w:t xml:space="preserve"> For example, </w:t>
             </w:r>
-            <w:hyperlink r:id="rId61" w:history="1">
+            <w:hyperlink r:id="rId57" w:history="1">
               <w:r>
                 <w:rPr>
                   <w:rStyle w:val="Lienhypertexte"/>
@@ -12065,7 +12139,7 @@
               </w:rPr>
               <w:t xml:space="preserve"> attributed by the </w:t>
             </w:r>
-            <w:hyperlink r:id="rId62" w:history="1">
+            <w:hyperlink r:id="rId58" w:history="1">
               <w:r>
                 <w:rPr>
                   <w:rStyle w:val="Lienhypertexte"/>
@@ -12628,7 +12702,7 @@
               </w:rPr>
               <w:t xml:space="preserve"> values to be used are beyond the scope of this Addendum. They aren’t specified in the </w:t>
             </w:r>
-            <w:hyperlink r:id="rId63" w:history="1">
+            <w:hyperlink r:id="rId59" w:history="1">
               <w:r>
                 <w:rPr>
                   <w:rStyle w:val="Lienhypertexte"/>
@@ -12734,7 +12808,7 @@
         </w:rPr>
         <w:t xml:space="preserve"> are signed using the symmetric HS256 algorithm (</w:t>
       </w:r>
-      <w:hyperlink r:id="rId64" w:history="1">
+      <w:hyperlink r:id="rId60" w:history="1">
         <w:r>
           <w:rPr>
             <w:rStyle w:val="Lienhypertexte"/>
@@ -12753,7 +12827,7 @@
         </w:rPr>
         <w:t> avec </w:t>
       </w:r>
-      <w:hyperlink r:id="rId65" w:history="1">
+      <w:hyperlink r:id="rId61" w:history="1">
         <w:r>
           <w:rPr>
             <w:rStyle w:val="Lienhypertexte"/>
@@ -12789,7 +12863,7 @@
       </w:pPr>
       <w:bookmarkStart w:id="13" w:name="_Ref116574004"/>
       <w:bookmarkStart w:id="14" w:name="_Ref116574012"/>
-      <w:bookmarkStart w:id="15" w:name="_Toc130832570"/>
+      <w:bookmarkStart w:id="15" w:name="_Toc133563914"/>
       <w:r>
         <w:lastRenderedPageBreak/>
         <w:t xml:space="preserve">Expiry of </w:t>
@@ -13284,7 +13358,7 @@
       <w:pPr>
         <w:pStyle w:val="Titre2"/>
       </w:pPr>
-      <w:bookmarkStart w:id="16" w:name="_Toc130832571"/>
+      <w:bookmarkStart w:id="16" w:name="_Toc133563915"/>
       <w:r>
         <w:t xml:space="preserve">Code and tokens transmitted or issued by </w:t>
       </w:r>
@@ -13411,7 +13485,7 @@
         </w:rPr>
         <w:t xml:space="preserve">in the </w:t>
       </w:r>
-      <w:hyperlink r:id="rId66" w:history="1">
+      <w:hyperlink r:id="rId62" w:history="1">
         <w:r>
           <w:rPr>
             <w:rStyle w:val="Lienhypertexte"/>
@@ -14085,7 +14159,7 @@
               </w:rPr>
               <w:t xml:space="preserve">_URL. For example, </w:t>
             </w:r>
-            <w:hyperlink r:id="rId67" w:history="1">
+            <w:hyperlink r:id="rId63" w:history="1">
               <w:r>
                 <w:rPr>
                   <w:rStyle w:val="Lienhypertexte"/>
@@ -15306,7 +15380,6 @@
                 <w:szCs w:val="18"/>
               </w:rPr>
             </w:pPr>
-            <w:proofErr w:type="spellStart"/>
             <w:r>
               <w:rPr>
                 <w:rFonts w:ascii="Consolas" w:hAnsi="Consolas"/>
@@ -15323,7 +15396,6 @@
               </w:rPr>
               <w:t>dentity_provider</w:t>
             </w:r>
-            <w:proofErr w:type="spellEnd"/>
           </w:p>
         </w:tc>
         <w:tc>
@@ -15359,28 +15431,19 @@
                 <w:szCs w:val="18"/>
               </w:rPr>
             </w:pPr>
-            <w:proofErr w:type="spellStart"/>
-            <w:r>
-              <w:rPr>
-                <w:sz w:val="18"/>
-                <w:szCs w:val="18"/>
-              </w:rPr>
-              <w:t>Att</w:t>
-            </w:r>
-            <w:r>
-              <w:rPr>
-                <w:sz w:val="18"/>
-                <w:szCs w:val="18"/>
-              </w:rPr>
-              <w:t>ibute</w:t>
-            </w:r>
-            <w:proofErr w:type="spellEnd"/>
-            <w:r>
-              <w:rPr>
-                <w:sz w:val="18"/>
-                <w:szCs w:val="18"/>
-              </w:rPr>
-              <w:t xml:space="preserve"> set to </w:t>
+            <w:r>
+              <w:rPr>
+                <w:sz w:val="18"/>
+                <w:szCs w:val="18"/>
+              </w:rPr>
+              <w:t>S</w:t>
+            </w:r>
+            <w:r>
+              <w:rPr>
+                <w:sz w:val="18"/>
+                <w:szCs w:val="18"/>
+              </w:rPr>
+              <w:t xml:space="preserve">et to </w:t>
             </w:r>
             <w:r>
               <w:rPr>
@@ -15389,7 +15452,6 @@
               </w:rPr>
               <w:t>“</w:t>
             </w:r>
-            <w:proofErr w:type="spellStart"/>
             <w:r>
               <w:rPr>
                 <w:sz w:val="18"/>
@@ -15397,7 +15459,6 @@
               </w:rPr>
               <w:t>franceconnect</w:t>
             </w:r>
-            <w:proofErr w:type="spellEnd"/>
             <w:r>
               <w:rPr>
                 <w:sz w:val="18"/>
@@ -15410,35 +15471,63 @@
                 <w:sz w:val="18"/>
                 <w:szCs w:val="18"/>
               </w:rPr>
-              <w:t xml:space="preserve"> by the FCF </w:t>
-            </w:r>
-            <w:r>
-              <w:rPr>
-                <w:sz w:val="18"/>
-                <w:szCs w:val="18"/>
-              </w:rPr>
-              <w:t xml:space="preserve">in order to </w:t>
-            </w:r>
-            <w:r>
-              <w:rPr>
-                <w:sz w:val="18"/>
-                <w:szCs w:val="18"/>
-              </w:rPr>
-              <w:t xml:space="preserve">give the information to the portal that the user </w:t>
-            </w:r>
-            <w:r>
-              <w:rPr>
-                <w:sz w:val="18"/>
-                <w:szCs w:val="18"/>
-              </w:rPr>
-              <w:t xml:space="preserve">has logged </w:t>
-            </w:r>
-            <w:r>
-              <w:rPr>
-                <w:sz w:val="18"/>
-                <w:szCs w:val="18"/>
-              </w:rPr>
-              <w:t>via FranceConnect</w:t>
+              <w:t xml:space="preserve"> by FCF </w:t>
+            </w:r>
+            <w:r>
+              <w:rPr>
+                <w:sz w:val="18"/>
+                <w:szCs w:val="18"/>
+              </w:rPr>
+              <w:t xml:space="preserve">to </w:t>
+            </w:r>
+            <w:r>
+              <w:rPr>
+                <w:sz w:val="18"/>
+                <w:szCs w:val="18"/>
+              </w:rPr>
+              <w:t>attest a successful sign-in at FCP through FCF.</w:t>
+            </w:r>
+            <w:r>
+              <w:rPr>
+                <w:sz w:val="18"/>
+                <w:szCs w:val="18"/>
+              </w:rPr>
+              <w:t xml:space="preserve"> </w:t>
+            </w:r>
+            <w:r>
+              <w:rPr>
+                <w:sz w:val="18"/>
+                <w:szCs w:val="18"/>
+              </w:rPr>
+              <w:t>Can be later leverage</w:t>
+            </w:r>
+            <w:r>
+              <w:rPr>
+                <w:sz w:val="18"/>
+                <w:szCs w:val="18"/>
+              </w:rPr>
+              <w:t xml:space="preserve">d by a client application </w:t>
+            </w:r>
+            <w:r>
+              <w:rPr>
+                <w:sz w:val="18"/>
+                <w:szCs w:val="18"/>
+              </w:rPr>
+              <w:t>to</w:t>
+            </w:r>
+            <w:r>
+              <w:rPr>
+                <w:sz w:val="18"/>
+                <w:szCs w:val="18"/>
+              </w:rPr>
+              <w:t xml:space="preserve"> </w:t>
+            </w:r>
+            <w:r>
+              <w:rPr>
+                <w:sz w:val="18"/>
+                <w:szCs w:val="18"/>
+              </w:rPr>
+              <w:t>customize the UX.</w:t>
             </w:r>
             <w:r>
               <w:rPr>
@@ -15453,12 +15542,14 @@
     </w:tbl>
     <w:p>
       <w:pPr>
+        <w:keepNext/>
         <w:spacing w:before="120"/>
       </w:pPr>
       <w:r>
+        <w:lastRenderedPageBreak/>
         <w:t xml:space="preserve">Following is an example of such a token decoded with </w:t>
       </w:r>
-      <w:hyperlink r:id="rId68" w:history="1">
+      <w:hyperlink r:id="rId64" w:history="1">
         <w:r>
           <w:rPr>
             <w:rStyle w:val="Lienhypertexte"/>
@@ -15475,7 +15566,6 @@
         <w:rPr>
           <w:noProof/>
         </w:rPr>
-        <w:lastRenderedPageBreak/>
         <w:drawing>
           <wp:inline distT="0" distB="0" distL="0" distR="0" wp14:anchorId="0425828D" wp14:editId="17DD032A">
             <wp:extent cx="5760720" cy="4144010"/>
@@ -15492,7 +15582,7 @@
                     <pic:cNvPicPr/>
                   </pic:nvPicPr>
                   <pic:blipFill>
-                    <a:blip r:embed="rId69"/>
+                    <a:blip r:embed="rId65"/>
                     <a:stretch>
                       <a:fillRect/>
                     </a:stretch>
@@ -15613,7 +15703,7 @@
         </w:rPr>
         <w:t xml:space="preserve">the </w:t>
       </w:r>
-      <w:hyperlink r:id="rId70" w:history="1">
+      <w:hyperlink r:id="rId66" w:history="1">
         <w:r>
           <w:rPr>
             <w:rStyle w:val="Lienhypertexte"/>
@@ -15648,7 +15738,7 @@
       <w:r>
         <w:t xml:space="preserve">as per </w:t>
       </w:r>
-      <w:hyperlink r:id="rId71" w:history="1">
+      <w:hyperlink r:id="rId67" w:history="1">
         <w:r>
           <w:rPr>
             <w:rStyle w:val="Lienhypertexte"/>
@@ -15680,7 +15770,7 @@
       <w:pPr>
         <w:pStyle w:val="Titre2"/>
       </w:pPr>
-      <w:bookmarkStart w:id="18" w:name="_Toc130832572"/>
+      <w:bookmarkStart w:id="18" w:name="_Toc133563916"/>
       <w:r>
         <w:t xml:space="preserve">Expiry of </w:t>
       </w:r>
@@ -15768,8 +15858,8 @@
       </w:pPr>
       <w:bookmarkStart w:id="19" w:name="_Ref116577817"/>
       <w:bookmarkStart w:id="20" w:name="_Ref116577824"/>
-      <w:bookmarkStart w:id="21" w:name="_Toc130832573"/>
-      <w:bookmarkEnd w:id="0"/>
+      <w:bookmarkStart w:id="21" w:name="_Toc133563917"/>
+      <w:bookmarkEnd w:id="1"/>
       <w:r>
         <w:t xml:space="preserve">Attributes (claims) available when </w:t>
       </w:r>
@@ -15826,7 +15916,7 @@
       <w:r>
         <w:t xml:space="preserve"> for this pivot identity are based on the </w:t>
       </w:r>
-      <w:hyperlink r:id="rId72" w:anchor="ScopeClaims" w:history="1">
+      <w:hyperlink r:id="rId68" w:anchor="ScopeClaims" w:history="1">
         <w:r>
           <w:rPr>
             <w:rStyle w:val="Lienhypertexte"/>
@@ -15840,6 +15930,7 @@
     </w:p>
     <w:p>
       <w:r>
+        <w:lastRenderedPageBreak/>
         <w:t>To provide greater modularity in these attributes, FCP extends and adapts this mechanism as follows:</w:t>
       </w:r>
     </w:p>
@@ -15852,7 +15943,6 @@
         </w:numPr>
       </w:pPr>
       <w:r>
-        <w:lastRenderedPageBreak/>
         <w:t xml:space="preserve">Only one scope is mandatory: </w:t>
       </w:r>
       <w:r>
@@ -16240,7 +16330,7 @@
               </w:rPr>
               <w:t>(</w:t>
             </w:r>
-            <w:hyperlink r:id="rId73" w:anchor="CodePaysOuTerritoireEtranger_stype" w:history="1">
+            <w:hyperlink r:id="rId69" w:anchor="CodePaysOuTerritoireEtranger_stype" w:history="1">
               <w:r>
                 <w:rPr>
                   <w:rStyle w:val="Lienhypertexte"/>
@@ -16355,7 +16445,7 @@
               </w:rPr>
               <w:t xml:space="preserve"> (</w:t>
             </w:r>
-            <w:hyperlink r:id="rId74" w:anchor="ChaineFrancaisOfficielMajuscule_stype" w:history="1">
+            <w:hyperlink r:id="rId70" w:anchor="ChaineFrancaisOfficielMajuscule_stype" w:history="1">
               <w:r>
                 <w:rPr>
                   <w:rStyle w:val="Lienhypertexte"/>
@@ -16446,7 +16536,7 @@
               </w:rPr>
               <w:t>(</w:t>
             </w:r>
-            <w:hyperlink r:id="rId75" w:anchor="DateSouple_stype" w:history="1">
+            <w:hyperlink r:id="rId71" w:anchor="DateSouple_stype" w:history="1">
               <w:r>
                 <w:rPr>
                   <w:rStyle w:val="Lienhypertexte"/>
@@ -16539,7 +16629,7 @@
               </w:rPr>
               <w:t>(</w:t>
             </w:r>
-            <w:hyperlink r:id="rId76" w:anchor="DateSouple_stype" w:history="1">
+            <w:hyperlink r:id="rId72" w:anchor="DateSouple_stype" w:history="1">
               <w:r>
                 <w:rPr>
                   <w:rStyle w:val="Lienhypertexte"/>
@@ -16733,7 +16823,7 @@
               </w:rPr>
               <w:t xml:space="preserve"> (</w:t>
             </w:r>
-            <w:hyperlink r:id="rId77" w:history="1">
+            <w:hyperlink r:id="rId73" w:history="1">
               <w:r>
                 <w:rPr>
                   <w:rStyle w:val="Lienhypertexte"/>
@@ -16766,7 +16856,7 @@
               </w:rPr>
               <w:t xml:space="preserve">, </w:t>
             </w:r>
-            <w:hyperlink r:id="rId78" w:anchor="CodeCommuneFrancaiseOuPaysOuTerritoireEtranger_stype" w:history="1">
+            <w:hyperlink r:id="rId74" w:anchor="CodeCommuneFrancaiseOuPaysOuTerritoireEtranger_stype" w:history="1">
               <w:r>
                 <w:rPr>
                   <w:rStyle w:val="Lienhypertexte"/>
@@ -16870,7 +16960,7 @@
               </w:rPr>
               <w:t xml:space="preserve"> (</w:t>
             </w:r>
-            <w:hyperlink r:id="rId79" w:anchor="CodePaysOuTerritoireEtranger_stype" w:history="1">
+            <w:hyperlink r:id="rId75" w:anchor="CodePaysOuTerritoireEtranger_stype" w:history="1">
               <w:r>
                 <w:rPr>
                   <w:rStyle w:val="Lienhypertexte"/>
@@ -16995,7 +17085,7 @@
               </w:rPr>
               <w:t xml:space="preserve"> </w:t>
             </w:r>
-            <w:hyperlink r:id="rId80" w:history="1">
+            <w:hyperlink r:id="rId76" w:history="1">
               <w:r>
                 <w:rPr>
                   <w:rStyle w:val="Lienhypertexte"/>
@@ -17029,7 +17119,7 @@
               </w:rPr>
               <w:t>(</w:t>
             </w:r>
-            <w:hyperlink r:id="rId81" w:anchor="CodePaysOuTerritoireEtranger_stype" w:history="1">
+            <w:hyperlink r:id="rId77" w:anchor="CodePaysOuTerritoireEtranger_stype" w:history="1">
               <w:r>
                 <w:rPr>
                   <w:rStyle w:val="Lienhypertexte"/>
@@ -17155,7 +17245,7 @@
               </w:rPr>
               <w:t xml:space="preserve"> (</w:t>
             </w:r>
-            <w:hyperlink r:id="rId82" w:anchor="ChaineFrancaisOfficielMajuscule_stype" w:history="1">
+            <w:hyperlink r:id="rId78" w:anchor="ChaineFrancaisOfficielMajuscule_stype" w:history="1">
               <w:r>
                 <w:rPr>
                   <w:rStyle w:val="Lienhypertexte"/>
@@ -17614,7 +17704,7 @@
         </w:rPr>
         <w:t xml:space="preserve"> the </w:t>
       </w:r>
-      <w:hyperlink r:id="rId83" w:history="1">
+      <w:hyperlink r:id="rId79" w:history="1">
         <w:r>
           <w:rPr>
             <w:rStyle w:val="Lienhypertexte"/>
@@ -17653,7 +17743,7 @@
         </w:rPr>
         <w:t> </w:t>
       </w:r>
-      <w:hyperlink r:id="rId84" w:anchor="UserInfoResponse" w:history="1">
+      <w:hyperlink r:id="rId80" w:anchor="UserInfoResponse" w:history="1">
         <w:r>
           <w:rPr>
             <w:rStyle w:val="Lienhypertexte"/>
@@ -18002,7 +18092,7 @@
       <w:pPr>
         <w:pStyle w:val="Titre1"/>
       </w:pPr>
-      <w:bookmarkStart w:id="23" w:name="_Toc130832574"/>
+      <w:bookmarkStart w:id="23" w:name="_Toc133563918"/>
       <w:r>
         <w:lastRenderedPageBreak/>
         <w:t>FCP e</w:t>
@@ -18060,7 +18150,7 @@
       <w:r>
         <w:t xml:space="preserve"> return mechanism as described in the </w:t>
       </w:r>
-      <w:hyperlink r:id="rId85" w:history="1">
+      <w:hyperlink r:id="rId81" w:history="1">
         <w:r>
           <w:rPr>
             <w:rStyle w:val="Lienhypertexte"/>
@@ -18091,7 +18181,7 @@
         <w:spacing w:after="120" w:line="240" w:lineRule="auto"/>
         <w:jc w:val="both"/>
       </w:pPr>
-      <w:hyperlink r:id="rId86" w:anchor="AuthError" w:tgtFrame="_blank" w:history="1">
+      <w:hyperlink r:id="rId82" w:anchor="AuthError" w:tgtFrame="_blank" w:history="1">
         <w:r>
           <w:rPr>
             <w:rStyle w:val="Lienhypertexte"/>
@@ -18195,7 +18285,7 @@
         <w:contextualSpacing w:val="0"/>
         <w:jc w:val="both"/>
       </w:pPr>
-      <w:hyperlink r:id="rId87" w:anchor="TokenErrorResponse" w:tgtFrame="_blank" w:history="1">
+      <w:hyperlink r:id="rId83" w:anchor="TokenErrorResponse" w:tgtFrame="_blank" w:history="1">
         <w:r>
           <w:rPr>
             <w:rStyle w:val="Lienhypertexte"/>
@@ -18308,7 +18398,7 @@
         <w:contextualSpacing w:val="0"/>
         <w:jc w:val="both"/>
       </w:pPr>
-      <w:hyperlink r:id="rId88" w:anchor="UserInfoError" w:tgtFrame="_blank" w:history="1">
+      <w:hyperlink r:id="rId84" w:anchor="UserInfoError" w:tgtFrame="_blank" w:history="1">
         <w:r>
           <w:rPr>
             <w:rStyle w:val="Lienhypertexte"/>
@@ -18362,7 +18452,7 @@
       <w:pPr>
         <w:pStyle w:val="Titre2"/>
       </w:pPr>
-      <w:bookmarkStart w:id="24" w:name="_Toc130832575"/>
+      <w:bookmarkStart w:id="24" w:name="_Toc133563919"/>
       <w:r>
         <w:t xml:space="preserve">FCP </w:t>
       </w:r>
@@ -18417,7 +18507,7 @@
           <w:numId w:val="7"/>
         </w:numPr>
       </w:pPr>
-      <w:hyperlink r:id="rId89" w:history="1">
+      <w:hyperlink r:id="rId85" w:history="1">
         <w:r>
           <w:rPr>
             <w:rStyle w:val="Lienhypertexte"/>
@@ -18527,7 +18617,7 @@
           <w:numId w:val="7"/>
         </w:numPr>
       </w:pPr>
-      <w:hyperlink r:id="rId90" w:history="1">
+      <w:hyperlink r:id="rId86" w:history="1">
         <w:r>
           <w:rPr>
             <w:rStyle w:val="Lienhypertexte"/>
@@ -19507,17 +19597,36 @@
               </w:rPr>
               <w:t xml:space="preserve">Mauvais format retourné, qui n'est pas du XML, mais une généralement une page HTML renvoyée avec le </w:t>
             </w:r>
-            <w:hyperlink r:id="rId91" w:history="1">
-              <w:r>
-                <w:rPr>
-                  <w:rStyle w:val="Lienhypertexte"/>
-                  <w:sz w:val="18"/>
-                  <w:szCs w:val="18"/>
-                  <w:lang w:val="fr-FR"/>
-                </w:rPr>
-                <w:t>code http</w:t>
-              </w:r>
-            </w:hyperlink>
+            <w:r>
+              <w:fldChar w:fldCharType="begin"/>
+            </w:r>
+            <w:r>
+              <w:rPr>
+                <w:lang w:val="fr-FR"/>
+              </w:rPr>
+              <w:instrText>HYPERLINK "https://fr.wikipedia.org/wiki/Liste_des_codes_HTTP"</w:instrText>
+            </w:r>
+            <w:r>
+              <w:fldChar w:fldCharType="separate"/>
+            </w:r>
+            <w:r>
+              <w:rPr>
+                <w:rStyle w:val="Lienhypertexte"/>
+                <w:sz w:val="18"/>
+                <w:szCs w:val="18"/>
+                <w:lang w:val="fr-FR"/>
+              </w:rPr>
+              <w:t>code http</w:t>
+            </w:r>
+            <w:r>
+              <w:rPr>
+                <w:rStyle w:val="Lienhypertexte"/>
+                <w:sz w:val="18"/>
+                <w:szCs w:val="18"/>
+                <w:lang w:val="fr-FR"/>
+              </w:rPr>
+              <w:fldChar w:fldCharType="end"/>
+            </w:r>
             <w:r>
               <w:rPr>
                 <w:sz w:val="18"/>
@@ -21146,7 +21255,7 @@
       <w:pPr>
         <w:pStyle w:val="Titre1"/>
       </w:pPr>
-      <w:bookmarkStart w:id="28" w:name="_Toc130832576"/>
+      <w:bookmarkStart w:id="28" w:name="_Toc133563920"/>
       <w:r>
         <w:t xml:space="preserve">Support of the </w:t>
       </w:r>
@@ -21165,7 +21274,7 @@
       <w:pPr>
         <w:pStyle w:val="Titre2"/>
       </w:pPr>
-      <w:bookmarkStart w:id="29" w:name="_Toc130832577"/>
+      <w:bookmarkStart w:id="29" w:name="_Toc133563921"/>
       <w:r>
         <w:t>Support for D365 Biz Apps portal</w:t>
       </w:r>
@@ -21207,7 +21316,7 @@
       <w:r>
         <w:t xml:space="preserve">. As outlined in the </w:t>
       </w:r>
-      <w:hyperlink r:id="rId92" w:history="1">
+      <w:hyperlink r:id="rId87" w:history="1">
         <w:r>
           <w:rPr>
             <w:rStyle w:val="Lienhypertexte"/>
@@ -21249,13 +21358,13 @@
                     <pic:cNvPicPr/>
                   </pic:nvPicPr>
                   <pic:blipFill>
-                    <a:blip r:embed="rId93">
+                    <a:blip r:embed="rId88">
                       <a:extLst>
                         <a:ext uri="{28A0092B-C50C-407E-A947-70E740481C1C}">
                           <a14:useLocalDpi xmlns:a14="http://schemas.microsoft.com/office/drawing/2010/main" val="0"/>
                         </a:ext>
                         <a:ext uri="{96DAC541-7B7A-43D3-8B79-37D633B846F1}">
-                          <asvg:svgBlip xmlns:asvg="http://schemas.microsoft.com/office/drawing/2016/SVG/main" r:embed="rId94"/>
+                          <asvg:svgBlip xmlns:asvg="http://schemas.microsoft.com/office/drawing/2016/SVG/main" r:embed="rId89"/>
                         </a:ext>
                       </a:extLst>
                     </a:blip>
@@ -21304,13 +21413,13 @@
                     <pic:cNvPicPr/>
                   </pic:nvPicPr>
                   <pic:blipFill>
-                    <a:blip r:embed="rId95">
+                    <a:blip r:embed="rId90">
                       <a:extLst>
                         <a:ext uri="{28A0092B-C50C-407E-A947-70E740481C1C}">
                           <a14:useLocalDpi xmlns:a14="http://schemas.microsoft.com/office/drawing/2010/main" val="0"/>
                         </a:ext>
                         <a:ext uri="{96DAC541-7B7A-43D3-8B79-37D633B846F1}">
-                          <asvg:svgBlip xmlns:asvg="http://schemas.microsoft.com/office/drawing/2016/SVG/main" r:embed="rId96"/>
+                          <asvg:svgBlip xmlns:asvg="http://schemas.microsoft.com/office/drawing/2016/SVG/main" r:embed="rId91"/>
                         </a:ext>
                       </a:extLst>
                     </a:blip>
@@ -21357,7 +21466,7 @@
       <w:r>
         <w:t xml:space="preserve"> files to use for the button can be download here: </w:t>
       </w:r>
-      <w:hyperlink r:id="rId97" w:history="1">
+      <w:hyperlink r:id="rId92" w:history="1">
         <w:r>
           <w:rPr>
             <w:rStyle w:val="Lienhypertexte"/>
@@ -21412,7 +21521,7 @@
         </w:rPr>
         <w:t xml:space="preserve">on the FranceConnect partner’s portal at </w:t>
       </w:r>
-      <w:hyperlink r:id="rId98" w:history="1">
+      <w:hyperlink r:id="rId93" w:history="1">
         <w:r>
           <w:rPr>
             <w:rStyle w:val="Lienhypertexte"/>
@@ -21439,7 +21548,8 @@
         </w:rPr>
         <w:t xml:space="preserve"> your project page, once your project’s submission for accreditation is validated. Please refer to the so-called section </w:t>
       </w:r>
-      <w:hyperlink r:id="rId99">
+      <w:hyperlink r:id="rId94">
+        <w:proofErr w:type="spellStart"/>
         <w:r>
           <w:rPr>
             <w:rStyle w:val="Lienhypertexte"/>
@@ -21447,6 +21557,7 @@
           </w:rPr>
           <w:t>Recetter</w:t>
         </w:r>
+        <w:proofErr w:type="spellEnd"/>
       </w:hyperlink>
       <w:r>
         <w:rPr>
@@ -21589,7 +21700,7 @@
       <w:r>
         <w:t xml:space="preserve"> from the perspectives of </w:t>
       </w:r>
-      <w:hyperlink r:id="rId100" w:history="1">
+      <w:hyperlink r:id="rId95" w:history="1">
         <w:r>
           <w:rPr>
             <w:rStyle w:val="Lienhypertexte"/>
@@ -21607,10 +21718,7 @@
         <w:t xml:space="preserve">encompasses </w:t>
       </w:r>
       <w:r>
-        <w:t xml:space="preserve">as of this writing the configuration that pertains to the notion of </w:t>
-      </w:r>
-      <w:r>
-        <w:t>D365 Biz Apps portal</w:t>
+        <w:t>as of this writing the configuration that pertains to the notion of D365 Biz Apps portal</w:t>
       </w:r>
       <w:r>
         <w:t>.</w:t>
@@ -21642,7 +21750,7 @@
         </w:rPr>
         <w:t xml:space="preserve">offers the possibility to save images and documents through </w:t>
       </w:r>
-      <w:hyperlink r:id="rId101" w:history="1">
+      <w:hyperlink r:id="rId96" w:history="1">
         <w:r>
           <w:rPr>
             <w:rStyle w:val="Lienhypertexte"/>
@@ -21948,10 +22056,7 @@
         <w:spacing w:line="257" w:lineRule="auto"/>
       </w:pPr>
       <w:r>
-        <w:t xml:space="preserve">In plain English: </w:t>
-      </w:r>
-      <w:r>
-        <w:t>FranceConnect is not a social network and shall not be presented or likely to be perceived as such by the user. To avoid confusion, FranceConnect should not appear near links, icons or identification services offered by social networks and/or other similar services.</w:t>
+        <w:t>In plain English: FranceConnect is not a social network and shall not be presented or likely to be perceived as such by the user. To avoid confusion, FranceConnect should not appear near links, icons or identification services offered by social networks and/or other similar services.</w:t>
       </w:r>
     </w:p>
     <w:p>
@@ -22035,7 +22140,7 @@
       <w:r>
         <w:t xml:space="preserve">To this aim, </w:t>
       </w:r>
-      <w:hyperlink r:id="rId102" w:history="1">
+      <w:hyperlink r:id="rId97" w:history="1">
         <w:r>
           <w:rPr>
             <w:rStyle w:val="Lienhypertexte"/>
@@ -22354,10 +22459,10 @@
         <w:pStyle w:val="Code"/>
       </w:pPr>
       <w:r>
-        <w:t xml:space="preserve">    </w:t>
-      </w:r>
-      <w:r>
-        <w:t xml:space="preserve">  </w:t>
+        <w:rPr>
+          <w:lang w:val="fr-FR"/>
+        </w:rPr>
+        <w:t xml:space="preserve">      </w:t>
       </w:r>
       <w:r>
         <w:t>$("#[FRANCECONNECTFACADE URL]").addClass("fc-button");</w:t>
@@ -22626,7 +22731,7 @@
       <w:r>
         <w:t xml:space="preserve">in the </w:t>
       </w:r>
-      <w:hyperlink r:id="rId103" w:history="1">
+      <w:hyperlink r:id="rId98" w:history="1">
         <w:r>
           <w:rPr>
             <w:rStyle w:val="Lienhypertexte"/>
@@ -22776,21 +22881,7 @@
           <w:rFonts w:ascii="Segoe UI Semibold" w:hAnsi="Segoe UI Semibold" w:cs="Segoe UI Semibold"/>
           <w:color w:val="0070C0"/>
         </w:rPr>
-        <w:t xml:space="preserve">Getting Started with the FranceConnect Facade (FCF) </w:t>
-      </w:r>
-      <w:r>
-        <w:rPr>
-          <w:rFonts w:ascii="Segoe UI Semibold" w:hAnsi="Segoe UI Semibold" w:cs="Segoe UI Semibold"/>
-          <w:color w:val="0070C0"/>
-        </w:rPr>
-        <w:t xml:space="preserve">- </w:t>
-      </w:r>
-      <w:r>
-        <w:rPr>
-          <w:rFonts w:ascii="Segoe UI Semibold" w:hAnsi="Segoe UI Semibold" w:cs="Segoe UI Semibold"/>
-          <w:color w:val="0070C0"/>
-        </w:rPr>
-        <w:t>A developer guide to configure and test the facade</w:t>
+        <w:t>Getting Started with the FranceConnect Facade (FCF) - A developer guide to configure and test the facade</w:t>
       </w:r>
       <w:r>
         <w:t xml:space="preserve"> </w:t>
@@ -22828,7 +22919,7 @@
       <w:r>
         <w:t xml:space="preserve"> as described in </w:t>
       </w:r>
-      <w:hyperlink r:id="rId104" w:history="1">
+      <w:hyperlink r:id="rId99" w:history="1">
         <w:r>
           <w:rPr>
             <w:rStyle w:val="Lienhypertexte"/>
@@ -23186,7 +23277,15 @@
         <w:t>file</w:t>
       </w:r>
       <w:r>
-        <w:t>, a well as</w:t>
+        <w:t xml:space="preserve">, </w:t>
+      </w:r>
+      <w:proofErr w:type="spellStart"/>
+      <w:r>
+        <w:t>a</w:t>
+      </w:r>
+      <w:proofErr w:type="spellEnd"/>
+      <w:r>
+        <w:t xml:space="preserve"> well as</w:t>
       </w:r>
       <w:r>
         <w:t xml:space="preserve"> in the</w:t>
@@ -23226,7 +23325,7 @@
       <w:r>
         <w:t xml:space="preserve">, see </w:t>
       </w:r>
-      <w:hyperlink r:id="rId105" w:history="1">
+      <w:hyperlink r:id="rId100" w:history="1">
         <w:r>
           <w:rPr>
             <w:rStyle w:val="Lienhypertexte"/>
@@ -23663,10 +23762,7 @@
         <w:t xml:space="preserve"> allows to </w:t>
       </w:r>
       <w:r>
-        <w:t>factorize</w:t>
-      </w:r>
-      <w:r>
-        <w:t xml:space="preserve"> </w:t>
+        <w:t xml:space="preserve">factorize </w:t>
       </w:r>
       <w:r>
         <w:t>the code in</w:t>
@@ -24045,7 +24141,7 @@
       <w:r>
         <w:t xml:space="preserve">the </w:t>
       </w:r>
-      <w:hyperlink r:id="rId106" w:anchor="user" w:history="1">
+      <w:hyperlink r:id="rId101" w:anchor="user" w:history="1">
         <w:r>
           <w:rPr>
             <w:rStyle w:val="Lienhypertexte"/>
@@ -24260,14 +24356,12 @@
       <w:r>
         <w:t xml:space="preserve">automatically add the value of the </w:t>
       </w:r>
-      <w:proofErr w:type="spellStart"/>
       <w:r>
         <w:rPr>
           <w:rFonts w:ascii="Consolas" w:hAnsi="Consolas"/>
         </w:rPr>
         <w:t>identity_provider</w:t>
       </w:r>
-      <w:proofErr w:type="spellEnd"/>
       <w:r>
         <w:t xml:space="preserve"> claim</w:t>
       </w:r>
@@ -24297,164 +24391,166 @@
           <w:rFonts w:ascii="Consolas" w:hAnsi="Consolas"/>
         </w:rPr>
       </w:pPr>
-      <w:proofErr w:type="spellStart"/>
       <w:r>
         <w:rPr>
           <w:rFonts w:ascii="Consolas" w:hAnsi="Consolas"/>
         </w:rPr>
-        <w:t>msf_identityprovider</w:t>
-      </w:r>
-      <w:proofErr w:type="spellEnd"/>
+        <w:t xml:space="preserve">msf_identityprovider=identity_provider </w:t>
+      </w:r>
+    </w:p>
+    <w:p>
+      <w:pPr>
+        <w:spacing w:before="120"/>
+      </w:pPr>
+      <w:r>
+        <w:t xml:space="preserve">in </w:t>
+      </w:r>
+      <w:r>
+        <w:rPr>
+          <w:rFonts w:ascii="Segoe UI Semibold" w:hAnsi="Segoe UI Semibold" w:cs="Segoe UI Semibold"/>
+        </w:rPr>
+        <w:t>Registration claims mapping</w:t>
+      </w:r>
+      <w:r>
+        <w:t xml:space="preserve"> and </w:t>
+      </w:r>
+      <w:r>
+        <w:rPr>
+          <w:rFonts w:ascii="Segoe UI Semibold" w:hAnsi="Segoe UI Semibold" w:cs="Segoe UI Semibold"/>
+        </w:rPr>
+        <w:t>L</w:t>
+      </w:r>
+      <w:r>
+        <w:rPr>
+          <w:rFonts w:ascii="Segoe UI Semibold" w:hAnsi="Segoe UI Semibold" w:cs="Segoe UI Semibold"/>
+        </w:rPr>
+        <w:t>ogin claims mapping</w:t>
+      </w:r>
+      <w:r>
+        <w:t xml:space="preserve"> when configuring the </w:t>
+      </w:r>
+      <w:r>
+        <w:t>FranceConnect identity provider on Power Pages.</w:t>
+      </w:r>
+    </w:p>
+    <w:p>
+      <w:pPr>
+        <w:pStyle w:val="Titre3"/>
+      </w:pPr>
+      <w:r>
+        <w:t xml:space="preserve">Unsupported </w:t>
+      </w:r>
+      <w:r>
+        <w:t>FranceConnect</w:t>
+      </w:r>
+      <w:r>
+        <w:t xml:space="preserve"> </w:t>
+      </w:r>
+      <w:r>
+        <w:t>UI</w:t>
+      </w:r>
+      <w:r>
+        <w:t xml:space="preserve"> features</w:t>
+      </w:r>
+    </w:p>
+    <w:p>
+      <w:r>
+        <w:t xml:space="preserve">In the current configuration, the </w:t>
+      </w:r>
       <w:r>
         <w:rPr>
           <w:rFonts w:ascii="Consolas" w:hAnsi="Consolas"/>
         </w:rPr>
-        <w:t>=</w:t>
-      </w:r>
-      <w:proofErr w:type="spellStart"/>
+        <w:t>Identity Provider</w:t>
+      </w:r>
+      <w:r>
+        <w:t xml:space="preserve"> column</w:t>
+      </w:r>
+      <w:r>
+        <w:t xml:space="preserve"> </w:t>
+      </w:r>
+      <w:r>
+        <w:t xml:space="preserve">dedicated to </w:t>
+      </w:r>
+      <w:r>
+        <w:t>knowing</w:t>
+      </w:r>
+      <w:r>
+        <w:t xml:space="preserve"> if the user has </w:t>
+      </w:r>
+      <w:r>
+        <w:t>signed in</w:t>
+      </w:r>
+      <w:r>
+        <w:t xml:space="preserve"> using FranceConnect</w:t>
+      </w:r>
+      <w:r>
+        <w:t xml:space="preserve"> is </w:t>
+      </w:r>
+      <w:r>
+        <w:t>immutable</w:t>
+      </w:r>
+      <w:r>
+        <w:t>. This</w:t>
+      </w:r>
+      <w:r>
+        <w:t xml:space="preserve"> means that</w:t>
+      </w:r>
+      <w:r>
+        <w:t xml:space="preserve"> </w:t>
+      </w:r>
+      <w:r>
+        <w:t>in the scenario</w:t>
+      </w:r>
+      <w:r>
+        <w:t>,</w:t>
+      </w:r>
+      <w:r>
+        <w:t xml:space="preserve"> where a user creates a local account, </w:t>
+      </w:r>
+      <w:r>
+        <w:t xml:space="preserve">and </w:t>
+      </w:r>
+      <w:r>
+        <w:t xml:space="preserve">then </w:t>
+      </w:r>
+      <w:r>
+        <w:t>signs</w:t>
+      </w:r>
+      <w:r>
+        <w:t xml:space="preserve"> in with FranceConnect, all subsequent </w:t>
+      </w:r>
+      <w:r>
+        <w:t>sign-ins</w:t>
+      </w:r>
+      <w:r>
+        <w:t xml:space="preserve"> using the local account will have the FranceConnect profile displayed </w:t>
+      </w:r>
+      <w:r>
+        <w:t>in so far as</w:t>
+      </w:r>
+      <w:r>
+        <w:t xml:space="preserve"> the </w:t>
+      </w:r>
       <w:r>
         <w:rPr>
           <w:rFonts w:ascii="Consolas" w:hAnsi="Consolas"/>
         </w:rPr>
-        <w:t>identity_provider</w:t>
-      </w:r>
-      <w:proofErr w:type="spellEnd"/>
-      <w:r>
-        <w:rPr>
-          <w:rFonts w:ascii="Consolas" w:hAnsi="Consolas"/>
-        </w:rPr>
+        <w:t>Identity Provider</w:t>
+      </w:r>
+      <w:r>
+        <w:t xml:space="preserve"> column</w:t>
+      </w:r>
+      <w:r>
         <w:t xml:space="preserve"> </w:t>
       </w:r>
-    </w:p>
-    <w:p>
-      <w:pPr>
-        <w:spacing w:before="120"/>
-      </w:pPr>
-      <w:r>
-        <w:t xml:space="preserve">in </w:t>
-      </w:r>
-      <w:r>
-        <w:rPr>
-          <w:rFonts w:ascii="Segoe UI Semibold" w:hAnsi="Segoe UI Semibold" w:cs="Segoe UI Semibold"/>
-        </w:rPr>
-        <w:t>Registration claims mapping</w:t>
-      </w:r>
-      <w:r>
-        <w:t xml:space="preserve"> and </w:t>
-      </w:r>
-      <w:r>
-        <w:rPr>
-          <w:rFonts w:ascii="Segoe UI Semibold" w:hAnsi="Segoe UI Semibold" w:cs="Segoe UI Semibold"/>
-        </w:rPr>
-        <w:t>L</w:t>
-      </w:r>
-      <w:r>
-        <w:rPr>
-          <w:rFonts w:ascii="Segoe UI Semibold" w:hAnsi="Segoe UI Semibold" w:cs="Segoe UI Semibold"/>
-        </w:rPr>
-        <w:t>ogin claims mapping</w:t>
-      </w:r>
-      <w:r>
-        <w:t xml:space="preserve"> when configuring the </w:t>
-      </w:r>
-      <w:r>
-        <w:t>FranceConnect identity provider on Power Pages.</w:t>
-      </w:r>
-    </w:p>
-    <w:p>
-      <w:pPr>
-        <w:pStyle w:val="Titre3"/>
-      </w:pPr>
-      <w:r>
-        <w:t xml:space="preserve">Unsupported </w:t>
-      </w:r>
-      <w:r>
-        <w:t>FranceConnect</w:t>
+      <w:r>
+        <w:t>that</w:t>
       </w:r>
       <w:r>
         <w:t xml:space="preserve"> </w:t>
       </w:r>
       <w:r>
-        <w:t>UI</w:t>
-      </w:r>
-      <w:r>
-        <w:t xml:space="preserve"> features</w:t>
-      </w:r>
-    </w:p>
-    <w:p>
-      <w:r>
-        <w:t xml:space="preserve">In the current configuration, the </w:t>
-      </w:r>
-      <w:r>
-        <w:rPr>
-          <w:rFonts w:ascii="Consolas" w:hAnsi="Consolas"/>
-        </w:rPr>
-        <w:t>Identity Provider</w:t>
-      </w:r>
-      <w:r>
-        <w:t xml:space="preserve"> column</w:t>
-      </w:r>
-      <w:r>
-        <w:t xml:space="preserve"> </w:t>
-      </w:r>
-      <w:r>
-        <w:t xml:space="preserve">dedicated to know if the user has </w:t>
-      </w:r>
-      <w:r>
-        <w:t>signed in</w:t>
-      </w:r>
-      <w:r>
-        <w:t xml:space="preserve"> using FranceConnect</w:t>
-      </w:r>
-      <w:r>
-        <w:t xml:space="preserve"> is </w:t>
-      </w:r>
-      <w:r>
-        <w:t>immutable</w:t>
-      </w:r>
-      <w:r>
-        <w:t>. This</w:t>
-      </w:r>
-      <w:r>
-        <w:t xml:space="preserve"> means that</w:t>
-      </w:r>
-      <w:r>
-        <w:t xml:space="preserve"> </w:t>
-      </w:r>
-      <w:r>
-        <w:t xml:space="preserve">in the scenario where a user creates a local account, then logs in with FranceConnect, all subsequent </w:t>
-      </w:r>
-      <w:r>
-        <w:t>sign-ins</w:t>
-      </w:r>
-      <w:r>
-        <w:t xml:space="preserve"> using the local account will have the FranceConnect profile displayed </w:t>
-      </w:r>
-      <w:r>
-        <w:t>in so far as</w:t>
-      </w:r>
-      <w:r>
-        <w:t xml:space="preserve"> the </w:t>
-      </w:r>
-      <w:r>
-        <w:rPr>
-          <w:rFonts w:ascii="Consolas" w:hAnsi="Consolas"/>
-        </w:rPr>
-        <w:t>Identity Provider</w:t>
-      </w:r>
-      <w:r>
-        <w:t xml:space="preserve"> column</w:t>
-      </w:r>
-      <w:r>
-        <w:t xml:space="preserve"> </w:t>
-      </w:r>
-      <w:r>
-        <w:t>that</w:t>
-      </w:r>
-      <w:r>
-        <w:t xml:space="preserve"> </w:t>
-      </w:r>
-      <w:r>
         <w:t>bind</w:t>
       </w:r>
       <w:r>
@@ -24469,7 +24565,6 @@
       <w:r>
         <w:t>“</w:t>
       </w:r>
-      <w:proofErr w:type="spellStart"/>
       <w:r>
         <w:rPr>
           <w:i/>
@@ -24477,7 +24572,6 @@
         </w:rPr>
         <w:t>franceconnect</w:t>
       </w:r>
-      <w:proofErr w:type="spellEnd"/>
       <w:r>
         <w:rPr>
           <w:i/>
@@ -24518,7 +24612,7 @@
       <w:r>
         <w:t xml:space="preserve">n Automated Cloud Flow on </w:t>
       </w:r>
-      <w:hyperlink r:id="rId107" w:history="1">
+      <w:hyperlink r:id="rId102" w:history="1">
         <w:r>
           <w:rPr>
             <w:rStyle w:val="Lienhypertexte"/>
@@ -24550,127 +24644,1733 @@
       <w:pPr>
         <w:pStyle w:val="Titre2"/>
       </w:pPr>
-      <w:bookmarkStart w:id="30" w:name="_Toc130832578"/>
-      <w:r>
-        <w:t xml:space="preserve">Support for </w:t>
+      <w:bookmarkStart w:id="30" w:name="_Toc133563922"/>
+      <w:r>
+        <w:t>Support for Azure AD B2C</w:t>
+      </w:r>
+      <w:bookmarkEnd w:id="30"/>
+    </w:p>
+    <w:p>
+      <w:pPr>
+        <w:pStyle w:val="Titre3"/>
+      </w:pPr>
+      <w:r>
+        <w:t>Support of the FranceConnect button</w:t>
+      </w:r>
+      <w:r>
+        <w:t xml:space="preserve"> in Azure AD B2C</w:t>
+      </w:r>
+    </w:p>
+    <w:p>
+      <w:r>
+        <w:t xml:space="preserve">By </w:t>
+      </w:r>
+      <w:r>
+        <w:t>default,</w:t>
+      </w:r>
+      <w:r>
+        <w:t xml:space="preserve"> Azure AD B2C provides </w:t>
+      </w:r>
+      <w:r>
+        <w:t>temp</w:t>
+      </w:r>
+      <w:r>
+        <w:t>late</w:t>
+      </w:r>
+      <w:r>
+        <w:t>s</w:t>
+      </w:r>
+      <w:r>
+        <w:t xml:space="preserve"> for </w:t>
+      </w:r>
+      <w:r>
+        <w:t>b</w:t>
+      </w:r>
+      <w:r>
+        <w:t>randing and customizing the user interface that Azure AD B2C displays to your customers</w:t>
+      </w:r>
+      <w:r>
+        <w:t xml:space="preserve"> in order to</w:t>
+      </w:r>
+      <w:r>
+        <w:t xml:space="preserve"> help provid</w:t>
+      </w:r>
+      <w:r>
+        <w:t>ing</w:t>
+      </w:r>
+      <w:r>
+        <w:t xml:space="preserve"> a seamless user experience</w:t>
+      </w:r>
+      <w:r>
+        <w:t xml:space="preserve"> (UX). T</w:t>
+      </w:r>
+      <w:r>
+        <w:t>hese experiences include signing up, signing in, profile editing, and password resetting</w:t>
+      </w:r>
+      <w:r>
+        <w:t xml:space="preserve"> </w:t>
+      </w:r>
+      <w:r>
+        <w:t xml:space="preserve">through predefined </w:t>
+      </w:r>
+      <w:hyperlink r:id="rId103" w:history="1">
+        <w:r>
+          <w:rPr>
+            <w:rStyle w:val="Lienhypertexte"/>
+          </w:rPr>
+          <w:t>user flows</w:t>
+        </w:r>
+      </w:hyperlink>
+      <w:r>
+        <w:t xml:space="preserve"> or through fully configurable </w:t>
+      </w:r>
+      <w:hyperlink r:id="rId104" w:history="1">
+        <w:r>
+          <w:rPr>
+            <w:rStyle w:val="Lienhypertexte"/>
+          </w:rPr>
+          <w:t>custom policies</w:t>
+        </w:r>
+      </w:hyperlink>
+      <w:r>
+        <w:t xml:space="preserve">. </w:t>
+      </w:r>
+    </w:p>
+    <w:p>
+      <w:r>
+        <w:t>The templates for</w:t>
+      </w:r>
+      <w:r>
+        <w:t xml:space="preserve"> </w:t>
+      </w:r>
+      <w:r>
+        <w:t>signing up</w:t>
+      </w:r>
+      <w:r>
+        <w:t xml:space="preserve"> and</w:t>
+      </w:r>
+      <w:r>
+        <w:t xml:space="preserve"> signing in</w:t>
+      </w:r>
+      <w:r>
+        <w:t xml:space="preserve">, and/or </w:t>
+      </w:r>
+      <w:r>
+        <w:t>signing in</w:t>
+      </w:r>
+      <w:r>
+        <w:t xml:space="preserve"> can be leveraged to include the so-called FranceConnect button and the related UX that pertains to it as per</w:t>
+      </w:r>
+      <w:r>
+        <w:t xml:space="preserve"> </w:t>
+      </w:r>
+      <w:r>
+        <w:t>signing up, signing in</w:t>
+      </w:r>
+      <w:r>
+        <w:t xml:space="preserve"> as per </w:t>
+      </w:r>
+      <w:hyperlink r:id="rId105" w:history="1">
+        <w:r>
+          <w:rPr>
+            <w:rStyle w:val="Lienhypertexte"/>
+          </w:rPr>
+          <w:t>Customize the user interface with HTML templates in Azure Active Directory B2C</w:t>
+        </w:r>
+      </w:hyperlink>
+      <w:r>
+        <w:t>.</w:t>
+      </w:r>
+    </w:p>
+    <w:p>
+      <w:r>
+        <w:t xml:space="preserve">However, </w:t>
+      </w:r>
+      <w:r>
+        <w:t xml:space="preserve">in the template, the button </w:t>
+      </w:r>
+      <w:r>
+        <w:t xml:space="preserve">for FranceConnect </w:t>
+      </w:r>
+      <w:r>
+        <w:t>is displayed</w:t>
+      </w:r>
+      <w:r>
+        <w:t xml:space="preserve"> among the social accounts, which does not </w:t>
+      </w:r>
+      <w:r>
+        <w:t xml:space="preserve">fulfill </w:t>
+      </w:r>
+      <w:r>
+        <w:t xml:space="preserve">the FranceConnect </w:t>
+      </w:r>
+      <w:r>
+        <w:t>specifications</w:t>
+      </w:r>
+      <w:r>
+        <w:t xml:space="preserve"> in terms of UX</w:t>
+      </w:r>
+      <w:r>
+        <w:rPr>
+          <w:rFonts w:eastAsia="Segoe UI"/>
+        </w:rPr>
+        <w:t xml:space="preserve">, which </w:t>
+      </w:r>
+      <w:r>
+        <w:rPr>
+          <w:rFonts w:eastAsia="Segoe UI"/>
+        </w:rPr>
+        <w:t xml:space="preserve">is </w:t>
+      </w:r>
+      <w:r>
+        <w:rPr>
+          <w:rFonts w:eastAsia="Segoe UI"/>
+        </w:rPr>
+        <w:t>fully covered</w:t>
+      </w:r>
+      <w:r>
+        <w:rPr>
+          <w:rFonts w:eastAsia="Segoe UI"/>
+        </w:rPr>
+        <w:t xml:space="preserve"> </w:t>
+      </w:r>
+      <w:r>
+        <w:rPr>
+          <w:rFonts w:eastAsia="Segoe UI"/>
+        </w:rPr>
+        <w:t xml:space="preserve">on the FranceConnect partner’s portal at </w:t>
+      </w:r>
+      <w:hyperlink r:id="rId106" w:history="1">
+        <w:r>
+          <w:rPr>
+            <w:rStyle w:val="Lienhypertexte"/>
+            <w:rFonts w:eastAsia="Segoe UI"/>
+          </w:rPr>
+          <w:t>https://partenaires.franceconnect.gouv.fr</w:t>
+        </w:r>
+      </w:hyperlink>
+      <w:r>
+        <w:rPr>
+          <w:rFonts w:eastAsia="Segoe UI"/>
+        </w:rPr>
+        <w:t xml:space="preserve">, under </w:t>
+      </w:r>
+      <w:r>
+        <w:rPr>
+          <w:rFonts w:eastAsia="Segoe UI"/>
+        </w:rPr>
+        <w:t>in</w:t>
+      </w:r>
+      <w:r>
+        <w:rPr>
+          <w:rFonts w:eastAsia="Segoe UI"/>
+        </w:rPr>
+        <w:t xml:space="preserve"> your project page, once your project’s submission for accreditation is validated. Please refer to the so-called section </w:t>
+      </w:r>
+      <w:hyperlink r:id="rId107">
+        <w:r>
+          <w:rPr>
+            <w:rStyle w:val="Lienhypertexte"/>
+            <w:rFonts w:ascii="Segoe UI Semibold" w:eastAsia="Segoe UI" w:hAnsi="Segoe UI Semibold" w:cs="Segoe UI Semibold"/>
+            <w:lang w:val="fr-FR"/>
+          </w:rPr>
+          <w:t>Recetter</w:t>
+        </w:r>
+      </w:hyperlink>
+      <w:r>
+        <w:rPr>
+          <w:rFonts w:eastAsia="Segoe UI"/>
+        </w:rPr>
+        <w:t xml:space="preserve">. </w:t>
+      </w:r>
+    </w:p>
+    <w:p>
+      <w:r>
+        <w:t xml:space="preserve">To solve this </w:t>
+      </w:r>
+      <w:r>
+        <w:t>issue</w:t>
+      </w:r>
+      <w:r>
+        <w:t xml:space="preserve">, </w:t>
       </w:r>
       <w:r>
         <w:t>Azure AD B2C</w:t>
       </w:r>
-      <w:bookmarkEnd w:id="30"/>
-    </w:p>
-    <w:p>
-      <w:pPr>
-        <w:rPr>
-          <w:rFonts w:ascii="Segoe UI Semibold" w:hAnsi="Segoe UI Semibold" w:cs="Segoe UI Semibold"/>
-        </w:rPr>
-      </w:pPr>
-      <w:r>
-        <w:rPr>
-          <w:rFonts w:ascii="Segoe UI Semibold" w:hAnsi="Segoe UI Semibold" w:cs="Segoe UI Semibold"/>
-        </w:rPr>
-        <w:t>This is a work in progress. As of this writing, t</w:t>
-      </w:r>
-      <w:r>
-        <w:rPr>
-          <w:rFonts w:ascii="Segoe UI Semibold" w:hAnsi="Segoe UI Semibold" w:cs="Segoe UI Semibold"/>
-        </w:rPr>
-        <w:t>echnical directions</w:t>
-      </w:r>
-      <w:r>
-        <w:rPr>
-          <w:rFonts w:ascii="Segoe UI Semibold" w:hAnsi="Segoe UI Semibold" w:cs="Segoe UI Semibold"/>
-        </w:rPr>
-        <w:t xml:space="preserve"> are</w:t>
-      </w:r>
-      <w:r>
-        <w:rPr>
-          <w:rFonts w:ascii="Segoe UI Semibold" w:hAnsi="Segoe UI Semibold" w:cs="Segoe UI Semibold"/>
-        </w:rPr>
-        <w:t xml:space="preserve"> further assess</w:t>
-      </w:r>
-      <w:r>
-        <w:rPr>
-          <w:rFonts w:ascii="Segoe UI Semibold" w:hAnsi="Segoe UI Semibold" w:cs="Segoe UI Semibold"/>
-        </w:rPr>
-        <w:t>.</w:t>
-      </w:r>
-    </w:p>
-    <w:p>
-      <w:pPr>
-        <w:pStyle w:val="Titre3"/>
-      </w:pPr>
-      <w:r>
-        <w:t>User flows in Azure AD B2C</w:t>
-      </w:r>
-    </w:p>
-    <w:p>
-      <w:r>
-        <w:t xml:space="preserve">See: </w:t>
-      </w:r>
-    </w:p>
-    <w:p>
-      <w:pPr>
-        <w:pStyle w:val="Paragraphedeliste"/>
-        <w:numPr>
-          <w:ilvl w:val="0"/>
-          <w:numId w:val="13"/>
-        </w:numPr>
-      </w:pPr>
+      <w:r>
+        <w:t xml:space="preserve"> offers the possibility to display a custom </w:t>
+      </w:r>
+      <w:r>
+        <w:t>HTML</w:t>
+      </w:r>
+      <w:r>
+        <w:t xml:space="preserve"> page</w:t>
+      </w:r>
+      <w:r>
+        <w:t xml:space="preserve"> content</w:t>
+      </w:r>
+      <w:r>
+        <w:t xml:space="preserve">, that is </w:t>
+      </w:r>
+      <w:r>
+        <w:t>merged with an HTML fragment inserted by Azure AD B2C</w:t>
+      </w:r>
+      <w:r>
+        <w:t xml:space="preserve"> to reflect the considered user flow or custom policy configuration</w:t>
+      </w:r>
+      <w:r>
+        <w:t xml:space="preserve">, and then the </w:t>
+      </w:r>
+      <w:r>
+        <w:t xml:space="preserve">complete </w:t>
+      </w:r>
+      <w:r>
+        <w:t>page is displayed to your customer</w:t>
+      </w:r>
+    </w:p>
+    <w:p>
+      <w:pPr>
+        <w:rPr>
+          <w:color w:val="161616"/>
+          <w:shd w:val="clear" w:color="auto" w:fill="FFFFFF"/>
+        </w:rPr>
+      </w:pPr>
+      <w:r>
+        <w:t>Th</w:t>
+      </w:r>
+      <w:r>
+        <w:t xml:space="preserve">is </w:t>
+      </w:r>
+      <w:r>
+        <w:t xml:space="preserve">custom </w:t>
+      </w:r>
+      <w:r>
+        <w:t>HTML</w:t>
+      </w:r>
+      <w:r>
+        <w:t xml:space="preserve"> page</w:t>
+      </w:r>
+      <w:r>
+        <w:t xml:space="preserve"> content</w:t>
+      </w:r>
+      <w:r>
+        <w:t xml:space="preserve"> </w:t>
+      </w:r>
+      <w:r>
+        <w:t>can</w:t>
+      </w:r>
+      <w:r>
+        <w:t xml:space="preserve"> be hosted on any publicly </w:t>
+      </w:r>
+      <w:r>
+        <w:t>available HTTPS endpoint that supports</w:t>
+      </w:r>
+      <w:r>
+        <w:rPr>
+          <w:color w:val="161616"/>
+          <w:shd w:val="clear" w:color="auto" w:fill="FFFFFF"/>
+        </w:rPr>
+        <w:t> </w:t>
+      </w:r>
       <w:hyperlink r:id="rId108" w:history="1">
         <w:r>
           <w:rPr>
             <w:rStyle w:val="Lienhypertexte"/>
+            <w:shd w:val="clear" w:color="auto" w:fill="FFFFFF"/>
           </w:rPr>
-          <w:t>Customize the user interface - Azure AD B2C | Microsoft Learn</w:t>
+          <w:t>Cross-Origin Resource Sharing (CORS)</w:t>
         </w:r>
       </w:hyperlink>
-    </w:p>
-    <w:p>
-      <w:pPr>
-        <w:pStyle w:val="Paragraphedeliste"/>
-        <w:numPr>
-          <w:ilvl w:val="0"/>
-          <w:numId w:val="13"/>
-        </w:numPr>
-      </w:pPr>
+      <w:r>
+        <w:t xml:space="preserve">. </w:t>
+      </w:r>
+      <w:r>
+        <w:t>An</w:t>
+      </w:r>
+      <w:r>
+        <w:t xml:space="preserve"> </w:t>
+      </w:r>
       <w:hyperlink r:id="rId109" w:history="1">
         <w:r>
           <w:rPr>
             <w:rStyle w:val="Lienhypertexte"/>
+            <w:shd w:val="clear" w:color="auto" w:fill="FFFFFF"/>
           </w:rPr>
-          <w:t>Customize the user interface with HTML templates - Azure AD B2C | Microsoft Learn</w:t>
+          <w:t>Azure Blob storage</w:t>
         </w:r>
       </w:hyperlink>
-    </w:p>
-    <w:p>
-      <w:pPr>
-        <w:pStyle w:val="Paragraphedeliste"/>
-        <w:numPr>
-          <w:ilvl w:val="0"/>
-          <w:numId w:val="13"/>
-        </w:numPr>
-      </w:pPr>
+      <w:r>
+        <w:t xml:space="preserve"> </w:t>
+      </w:r>
+      <w:r>
+        <w:t xml:space="preserve">can be </w:t>
+      </w:r>
+      <w:r>
+        <w:t>leveraged</w:t>
+      </w:r>
+      <w:r>
+        <w:t xml:space="preserve"> </w:t>
+      </w:r>
+      <w:r>
+        <w:t xml:space="preserve">to </w:t>
+      </w:r>
+      <w:r>
+        <w:t xml:space="preserve">host </w:t>
+      </w:r>
+      <w:r>
+        <w:t xml:space="preserve">the custom </w:t>
+      </w:r>
+      <w:r>
+        <w:t>HTML</w:t>
+      </w:r>
+      <w:r>
+        <w:t xml:space="preserve"> page and images such as identity provider </w:t>
+      </w:r>
+      <w:r>
+        <w:t>logo</w:t>
+      </w:r>
+      <w:r>
+        <w:t>s</w:t>
+      </w:r>
+      <w:r>
+        <w:t xml:space="preserve"> </w:t>
+      </w:r>
+      <w:r>
+        <w:t xml:space="preserve">and </w:t>
+      </w:r>
+      <w:r>
+        <w:t>F</w:t>
+      </w:r>
+      <w:r>
+        <w:t>rance</w:t>
+      </w:r>
+      <w:r>
+        <w:t>C</w:t>
+      </w:r>
+      <w:r>
+        <w:t>onnect buttons</w:t>
+      </w:r>
+      <w:r>
+        <w:t>.</w:t>
+      </w:r>
+      <w:r>
+        <w:rPr>
+          <w:color w:val="161616"/>
+          <w:shd w:val="clear" w:color="auto" w:fill="FFFFFF"/>
+        </w:rPr>
+        <w:t xml:space="preserve"> </w:t>
+      </w:r>
+    </w:p>
+    <w:p>
+      <w:pPr>
+        <w:jc w:val="center"/>
+      </w:pPr>
+      <w:r>
+        <w:rPr>
+          <w:noProof/>
+        </w:rPr>
+        <w:drawing>
+          <wp:inline distT="0" distB="0" distL="0" distR="0" wp14:anchorId="0ABBC6DE" wp14:editId="60C8E599">
+            <wp:extent cx="1164170" cy="323380"/>
+            <wp:effectExtent l="0" t="0" r="0" b="635"/>
+            <wp:docPr id="6" name="Graphique 6"/>
+            <wp:cNvGraphicFramePr>
+              <a:graphicFrameLocks xmlns:a="http://schemas.openxmlformats.org/drawingml/2006/main" noChangeAspect="1"/>
+            </wp:cNvGraphicFramePr>
+            <a:graphic xmlns:a="http://schemas.openxmlformats.org/drawingml/2006/main">
+              <a:graphicData uri="http://schemas.openxmlformats.org/drawingml/2006/picture">
+                <pic:pic xmlns:pic="http://schemas.openxmlformats.org/drawingml/2006/picture">
+                  <pic:nvPicPr>
+                    <pic:cNvPr id="12" name="Graphique 12"/>
+                    <pic:cNvPicPr/>
+                  </pic:nvPicPr>
+                  <pic:blipFill>
+                    <a:blip r:embed="rId88">
+                      <a:extLst>
+                        <a:ext uri="{28A0092B-C50C-407E-A947-70E740481C1C}">
+                          <a14:useLocalDpi xmlns:a14="http://schemas.microsoft.com/office/drawing/2010/main" val="0"/>
+                        </a:ext>
+                        <a:ext uri="{96DAC541-7B7A-43D3-8B79-37D633B846F1}">
+                          <asvg:svgBlip xmlns:asvg="http://schemas.microsoft.com/office/drawing/2016/SVG/main" r:embed="rId89"/>
+                        </a:ext>
+                      </a:extLst>
+                    </a:blip>
+                    <a:stretch>
+                      <a:fillRect/>
+                    </a:stretch>
+                  </pic:blipFill>
+                  <pic:spPr>
+                    <a:xfrm>
+                      <a:off x="0" y="0"/>
+                      <a:ext cx="1234143" cy="342817"/>
+                    </a:xfrm>
+                    <a:prstGeom prst="rect">
+                      <a:avLst/>
+                    </a:prstGeom>
+                  </pic:spPr>
+                </pic:pic>
+              </a:graphicData>
+            </a:graphic>
+          </wp:inline>
+        </w:drawing>
+      </w:r>
+      <w:r>
+        <w:rPr>
+          <w:noProof/>
+        </w:rPr>
+        <w:t xml:space="preserve">  </w:t>
+      </w:r>
+      <w:r>
+        <w:rPr>
+          <w:noProof/>
+        </w:rPr>
+        <w:drawing>
+          <wp:inline distT="0" distB="0" distL="0" distR="0" wp14:anchorId="161D0C34" wp14:editId="7369F6C3">
+            <wp:extent cx="1173126" cy="325868"/>
+            <wp:effectExtent l="0" t="0" r="8255" b="0"/>
+            <wp:docPr id="7" name="Graphique 7"/>
+            <wp:cNvGraphicFramePr>
+              <a:graphicFrameLocks xmlns:a="http://schemas.openxmlformats.org/drawingml/2006/main" noChangeAspect="1"/>
+            </wp:cNvGraphicFramePr>
+            <a:graphic xmlns:a="http://schemas.openxmlformats.org/drawingml/2006/main">
+              <a:graphicData uri="http://schemas.openxmlformats.org/drawingml/2006/picture">
+                <pic:pic xmlns:pic="http://schemas.openxmlformats.org/drawingml/2006/picture">
+                  <pic:nvPicPr>
+                    <pic:cNvPr id="13" name="Graphique 13"/>
+                    <pic:cNvPicPr/>
+                  </pic:nvPicPr>
+                  <pic:blipFill>
+                    <a:blip r:embed="rId90">
+                      <a:extLst>
+                        <a:ext uri="{28A0092B-C50C-407E-A947-70E740481C1C}">
+                          <a14:useLocalDpi xmlns:a14="http://schemas.microsoft.com/office/drawing/2010/main" val="0"/>
+                        </a:ext>
+                        <a:ext uri="{96DAC541-7B7A-43D3-8B79-37D633B846F1}">
+                          <asvg:svgBlip xmlns:asvg="http://schemas.microsoft.com/office/drawing/2016/SVG/main" r:embed="rId91"/>
+                        </a:ext>
+                      </a:extLst>
+                    </a:blip>
+                    <a:stretch>
+                      <a:fillRect/>
+                    </a:stretch>
+                  </pic:blipFill>
+                  <pic:spPr>
+                    <a:xfrm>
+                      <a:off x="0" y="0"/>
+                      <a:ext cx="1259509" cy="349863"/>
+                    </a:xfrm>
+                    <a:prstGeom prst="rect">
+                      <a:avLst/>
+                    </a:prstGeom>
+                  </pic:spPr>
+                </pic:pic>
+              </a:graphicData>
+            </a:graphic>
+          </wp:inline>
+        </w:drawing>
+      </w:r>
+      <w:r>
+        <w:t xml:space="preserve"> </w:t>
+      </w:r>
+    </w:p>
+    <w:p>
+      <w:r>
+        <w:t>The .</w:t>
+      </w:r>
+      <w:proofErr w:type="spellStart"/>
+      <w:r>
+        <w:t>svg</w:t>
+      </w:r>
+      <w:proofErr w:type="spellEnd"/>
+      <w:r>
+        <w:t xml:space="preserve"> and .</w:t>
+      </w:r>
+      <w:proofErr w:type="spellStart"/>
+      <w:r>
+        <w:t>png</w:t>
+      </w:r>
+      <w:proofErr w:type="spellEnd"/>
+      <w:r>
+        <w:t xml:space="preserve"> files to use for the button can be download here: </w:t>
+      </w:r>
       <w:hyperlink r:id="rId110" w:history="1">
         <w:r>
           <w:rPr>
             <w:rStyle w:val="Lienhypertexte"/>
           </w:rPr>
-          <w:t>JavaScript and page layout versions - Azure AD B2C | Microsoft Learn</w:t>
+          <w:t>https://partenaires.franceconnect.gouv.fr/files/fc_boutons.zip</w:t>
         </w:r>
       </w:hyperlink>
-    </w:p>
-    <w:p>
-      <w:pPr>
-        <w:rPr>
-          <w:rFonts w:ascii="Segoe UI Semibold" w:eastAsiaTheme="majorEastAsia" w:hAnsi="Segoe UI Semibold" w:cs="Segoe UI Semibold"/>
-          <w:color w:val="000000" w:themeColor="text1"/>
-          <w:sz w:val="36"/>
-          <w:szCs w:val="36"/>
-        </w:rPr>
-      </w:pPr>
+      <w:r>
+        <w:t>.</w:t>
+      </w:r>
+    </w:p>
+    <w:p>
+      <w:pPr>
+        <w:rPr>
+          <w:color w:val="161616"/>
+          <w:shd w:val="clear" w:color="auto" w:fill="FFFFFF"/>
+        </w:rPr>
+      </w:pPr>
+      <w:r>
+        <w:rPr>
+          <w:color w:val="161616"/>
+          <w:shd w:val="clear" w:color="auto" w:fill="FFFFFF"/>
+        </w:rPr>
+        <w:t xml:space="preserve">At runtime, </w:t>
+      </w:r>
+      <w:r>
+        <w:rPr>
+          <w:color w:val="161616"/>
+          <w:shd w:val="clear" w:color="auto" w:fill="FFFFFF"/>
+        </w:rPr>
+        <w:t xml:space="preserve">the custom HTML page </w:t>
+      </w:r>
+      <w:r>
+        <w:rPr>
+          <w:color w:val="161616"/>
+          <w:shd w:val="clear" w:color="auto" w:fill="FFFFFF"/>
+        </w:rPr>
+        <w:t xml:space="preserve">content is loaded from </w:t>
+      </w:r>
+      <w:r>
+        <w:rPr>
+          <w:color w:val="161616"/>
+          <w:shd w:val="clear" w:color="auto" w:fill="FFFFFF"/>
+        </w:rPr>
+        <w:t xml:space="preserve">this </w:t>
+      </w:r>
+      <w:r>
+        <w:t xml:space="preserve">HTTPS endpoint </w:t>
+      </w:r>
+      <w:r>
+        <w:rPr>
+          <w:color w:val="161616"/>
+          <w:shd w:val="clear" w:color="auto" w:fill="FFFFFF"/>
+        </w:rPr>
+        <w:t>that you ha</w:t>
+      </w:r>
+      <w:r>
+        <w:rPr>
+          <w:color w:val="161616"/>
+          <w:shd w:val="clear" w:color="auto" w:fill="FFFFFF"/>
+        </w:rPr>
+        <w:t>ve</w:t>
+      </w:r>
+      <w:r>
+        <w:rPr>
+          <w:color w:val="161616"/>
+          <w:shd w:val="clear" w:color="auto" w:fill="FFFFFF"/>
+        </w:rPr>
+        <w:t xml:space="preserve"> to specify</w:t>
+      </w:r>
+      <w:r>
+        <w:rPr>
+          <w:color w:val="161616"/>
+          <w:shd w:val="clear" w:color="auto" w:fill="FFFFFF"/>
+        </w:rPr>
+        <w:t xml:space="preserve"> in your user flow or custom policy.</w:t>
+      </w:r>
+      <w:r>
+        <w:rPr>
+          <w:color w:val="161616"/>
+          <w:shd w:val="clear" w:color="auto" w:fill="FFFFFF"/>
+        </w:rPr>
+        <w:t xml:space="preserve"> </w:t>
+      </w:r>
+      <w:r>
+        <w:rPr>
+          <w:color w:val="161616"/>
+          <w:shd w:val="clear" w:color="auto" w:fill="FFFFFF"/>
+        </w:rPr>
+        <w:t>This</w:t>
+      </w:r>
+      <w:r>
+        <w:rPr>
+          <w:color w:val="161616"/>
+          <w:shd w:val="clear" w:color="auto" w:fill="FFFFFF"/>
+        </w:rPr>
+        <w:t xml:space="preserve"> custom </w:t>
+      </w:r>
+      <w:r>
+        <w:rPr>
+          <w:color w:val="161616"/>
+          <w:shd w:val="clear" w:color="auto" w:fill="FFFFFF"/>
+        </w:rPr>
+        <w:t xml:space="preserve">HTML </w:t>
+      </w:r>
+      <w:r>
+        <w:rPr>
+          <w:color w:val="161616"/>
+          <w:shd w:val="clear" w:color="auto" w:fill="FFFFFF"/>
+        </w:rPr>
+        <w:t xml:space="preserve">page content can contain any HTML elements, including CSS and JavaScript, but can't include insecure elements like </w:t>
+      </w:r>
+      <w:proofErr w:type="spellStart"/>
+      <w:r>
+        <w:rPr>
+          <w:color w:val="161616"/>
+          <w:shd w:val="clear" w:color="auto" w:fill="FFFFFF"/>
+        </w:rPr>
+        <w:t>iframes</w:t>
+      </w:r>
+      <w:proofErr w:type="spellEnd"/>
+      <w:r>
+        <w:rPr>
+          <w:color w:val="161616"/>
+          <w:shd w:val="clear" w:color="auto" w:fill="FFFFFF"/>
+        </w:rPr>
+        <w:t xml:space="preserve">. The only required element is a div element with </w:t>
+      </w:r>
+      <w:r>
+        <w:rPr>
+          <w:rFonts w:asciiTheme="minorHAnsi" w:hAnsiTheme="minorHAnsi" w:cstheme="minorHAnsi"/>
+          <w:color w:val="161616"/>
+          <w:shd w:val="clear" w:color="auto" w:fill="FFFFFF"/>
+        </w:rPr>
+        <w:t>id</w:t>
+      </w:r>
+      <w:r>
+        <w:rPr>
+          <w:color w:val="161616"/>
+          <w:shd w:val="clear" w:color="auto" w:fill="FFFFFF"/>
+        </w:rPr>
+        <w:t xml:space="preserve"> set to </w:t>
+      </w:r>
+      <w:r>
+        <w:rPr>
+          <w:rFonts w:ascii="Consolas" w:hAnsi="Consolas"/>
+          <w:color w:val="161616"/>
+          <w:shd w:val="clear" w:color="auto" w:fill="FFFFFF"/>
+        </w:rPr>
+        <w:t>api</w:t>
+      </w:r>
+      <w:r>
+        <w:rPr>
+          <w:color w:val="161616"/>
+          <w:shd w:val="clear" w:color="auto" w:fill="FFFFFF"/>
+        </w:rPr>
+        <w:t xml:space="preserve">, such as this one </w:t>
+      </w:r>
+      <w:r>
+        <w:rPr>
+          <w:rFonts w:ascii="Consolas" w:hAnsi="Consolas"/>
+          <w:color w:val="161616"/>
+          <w:shd w:val="clear" w:color="auto" w:fill="FFFFFF"/>
+        </w:rPr>
+        <w:t>&lt;div id="api"&gt;&lt;/div&gt;</w:t>
+      </w:r>
+      <w:r>
+        <w:rPr>
+          <w:color w:val="161616"/>
+          <w:shd w:val="clear" w:color="auto" w:fill="FFFFFF"/>
+        </w:rPr>
+        <w:t xml:space="preserve"> within </w:t>
+      </w:r>
+      <w:r>
+        <w:rPr>
+          <w:color w:val="161616"/>
+          <w:shd w:val="clear" w:color="auto" w:fill="FFFFFF"/>
+        </w:rPr>
+        <w:t>the</w:t>
+      </w:r>
+      <w:r>
+        <w:rPr>
+          <w:color w:val="161616"/>
+          <w:shd w:val="clear" w:color="auto" w:fill="FFFFFF"/>
+        </w:rPr>
+        <w:t xml:space="preserve"> HTML page.</w:t>
+      </w:r>
+    </w:p>
+    <w:p>
+      <w:pPr>
+        <w:rPr>
+          <w:rFonts w:ascii="Segoe UI Semibold" w:hAnsi="Segoe UI Semibold" w:cs="Segoe UI Semibold"/>
+          <w:color w:val="FF0000"/>
+        </w:rPr>
+      </w:pPr>
+      <w:r>
+        <w:rPr>
+          <w:rFonts w:ascii="Segoe UI Semibold" w:hAnsi="Segoe UI Semibold" w:cs="Segoe UI Semibold"/>
+          <w:color w:val="FF0000"/>
+        </w:rPr>
+        <w:t xml:space="preserve">For security reasons, Azure AD B2C does </w:t>
+      </w:r>
+      <w:r>
+        <w:rPr>
+          <w:rFonts w:ascii="Segoe UI Semibold" w:hAnsi="Segoe UI Semibold" w:cs="Segoe UI Semibold"/>
+          <w:color w:val="FF0000"/>
+        </w:rPr>
+        <w:t>NOT</w:t>
+      </w:r>
+      <w:r>
+        <w:rPr>
+          <w:rFonts w:ascii="Segoe UI Semibold" w:hAnsi="Segoe UI Semibold" w:cs="Segoe UI Semibold"/>
+          <w:color w:val="FF0000"/>
+        </w:rPr>
+        <w:t xml:space="preserve"> offer the possibility of modifying the HTML code it injects </w:t>
+      </w:r>
+      <w:r>
+        <w:rPr>
+          <w:rFonts w:ascii="Segoe UI Semibold" w:hAnsi="Segoe UI Semibold" w:cs="Segoe UI Semibold"/>
+          <w:color w:val="FF0000"/>
+        </w:rPr>
+        <w:t xml:space="preserve">in the above div element </w:t>
+      </w:r>
+      <w:r>
+        <w:rPr>
+          <w:rFonts w:ascii="Segoe UI Semibold" w:hAnsi="Segoe UI Semibold" w:cs="Segoe UI Semibold"/>
+          <w:color w:val="FF0000"/>
+        </w:rPr>
+        <w:t xml:space="preserve">using JavaScript. It is therefore not possible to move HTML elements </w:t>
+      </w:r>
+      <w:r>
+        <w:rPr>
+          <w:rFonts w:ascii="Segoe UI Semibold" w:hAnsi="Segoe UI Semibold" w:cs="Segoe UI Semibold"/>
+          <w:color w:val="FF0000"/>
+        </w:rPr>
+        <w:t xml:space="preserve">once the DOM is loaded in the same way as </w:t>
+      </w:r>
+      <w:r>
+        <w:rPr>
+          <w:rFonts w:ascii="Segoe UI Semibold" w:hAnsi="Segoe UI Semibold" w:cs="Segoe UI Semibold"/>
+          <w:color w:val="FF0000"/>
+        </w:rPr>
+        <w:t>above-specified for Microsoft</w:t>
+      </w:r>
+      <w:r>
+        <w:rPr>
+          <w:rFonts w:ascii="Segoe UI Semibold" w:hAnsi="Segoe UI Semibold" w:cs="Segoe UI Semibold"/>
+          <w:color w:val="FF0000"/>
+        </w:rPr>
+        <w:t xml:space="preserve"> </w:t>
+      </w:r>
+      <w:r>
+        <w:rPr>
+          <w:rFonts w:ascii="Segoe UI Semibold" w:hAnsi="Segoe UI Semibold" w:cs="Segoe UI Semibold"/>
+          <w:color w:val="FF0000"/>
+        </w:rPr>
+        <w:t>P</w:t>
+      </w:r>
+      <w:r>
+        <w:rPr>
+          <w:rFonts w:ascii="Segoe UI Semibold" w:hAnsi="Segoe UI Semibold" w:cs="Segoe UI Semibold"/>
+          <w:color w:val="FF0000"/>
+        </w:rPr>
+        <w:t xml:space="preserve">ower </w:t>
+      </w:r>
+      <w:r>
+        <w:rPr>
+          <w:rFonts w:ascii="Segoe UI Semibold" w:hAnsi="Segoe UI Semibold" w:cs="Segoe UI Semibold"/>
+          <w:color w:val="FF0000"/>
+        </w:rPr>
+        <w:t>P</w:t>
+      </w:r>
+      <w:r>
+        <w:rPr>
+          <w:rFonts w:ascii="Segoe UI Semibold" w:hAnsi="Segoe UI Semibold" w:cs="Segoe UI Semibold"/>
+          <w:color w:val="FF0000"/>
+        </w:rPr>
+        <w:t>ages</w:t>
+      </w:r>
+      <w:r>
+        <w:rPr>
+          <w:rFonts w:ascii="Segoe UI Semibold" w:hAnsi="Segoe UI Semibold" w:cs="Segoe UI Semibold"/>
+          <w:color w:val="FF0000"/>
+        </w:rPr>
+        <w:t xml:space="preserve">. </w:t>
+      </w:r>
+    </w:p>
+    <w:p>
+      <w:pPr>
+        <w:pStyle w:val="Code"/>
+        <w:rPr>
+          <w:lang w:val="en-GB"/>
+        </w:rPr>
+      </w:pPr>
+    </w:p>
+    <w:p>
+      <w:pPr>
+        <w:pStyle w:val="Code"/>
+        <w:rPr>
+          <w:lang w:val="en-GB"/>
+        </w:rPr>
+      </w:pPr>
+      <w:r>
+        <w:rPr>
+          <w:lang w:val="en-GB"/>
+        </w:rPr>
+        <w:t>&lt;button class="fc-button fc-button-background" id="FranceConnectButton"&gt;&lt;/button&gt;</w:t>
+      </w:r>
+    </w:p>
+    <w:p>
+      <w:pPr>
+        <w:pStyle w:val="Code"/>
+        <w:rPr>
+          <w:lang w:val="en-GB"/>
+        </w:rPr>
+      </w:pPr>
+      <w:r>
+        <w:rPr>
+          <w:lang w:val="en-GB"/>
+        </w:rPr>
+        <w:t>...</w:t>
+      </w:r>
+    </w:p>
+    <w:p>
+      <w:pPr>
+        <w:pStyle w:val="Code"/>
+        <w:rPr>
+          <w:lang w:val="en-GB"/>
+        </w:rPr>
+      </w:pPr>
+      <w:r>
+        <w:rPr>
+          <w:lang w:val="en-GB"/>
+        </w:rPr>
+        <w:t>&lt;script&gt;</w:t>
+      </w:r>
+    </w:p>
+    <w:p>
+      <w:pPr>
+        <w:pStyle w:val="Code"/>
+        <w:rPr>
+          <w:lang w:val="en-GB"/>
+        </w:rPr>
+      </w:pPr>
+      <w:r>
+        <w:rPr>
+          <w:lang w:val="en-GB"/>
+        </w:rPr>
+        <w:t xml:space="preserve">    $(document).ready(function () {</w:t>
+      </w:r>
+    </w:p>
+    <w:p>
+      <w:pPr>
+        <w:pStyle w:val="Code"/>
+        <w:rPr>
+          <w:lang w:val="en-GB"/>
+        </w:rPr>
+      </w:pPr>
+      <w:r>
+        <w:rPr>
+          <w:lang w:val="en-GB"/>
+        </w:rPr>
+        <w:t xml:space="preserve">        $("#FranceConnectButton").click(function () {</w:t>
+      </w:r>
+    </w:p>
+    <w:p>
+      <w:pPr>
+        <w:pStyle w:val="Code"/>
+        <w:rPr>
+          <w:lang w:val="en-GB"/>
+        </w:rPr>
+      </w:pPr>
+      <w:r>
+        <w:rPr>
+          <w:lang w:val="en-GB"/>
+        </w:rPr>
+        <w:t xml:space="preserve">            $("#FranceConnect").click();</w:t>
+      </w:r>
+    </w:p>
+    <w:p>
+      <w:pPr>
+        <w:pStyle w:val="Code"/>
+        <w:rPr>
+          <w:lang w:val="en-GB"/>
+        </w:rPr>
+      </w:pPr>
+      <w:r>
+        <w:rPr>
+          <w:lang w:val="en-GB"/>
+        </w:rPr>
+        <w:t xml:space="preserve">        });</w:t>
+      </w:r>
+    </w:p>
+    <w:p>
+      <w:pPr>
+        <w:pStyle w:val="Code"/>
+        <w:rPr>
+          <w:lang w:val="en-GB"/>
+        </w:rPr>
+      </w:pPr>
+      <w:r>
+        <w:rPr>
+          <w:lang w:val="en-GB"/>
+        </w:rPr>
+        <w:t xml:space="preserve">    });</w:t>
+      </w:r>
+    </w:p>
+    <w:p>
+      <w:pPr>
+        <w:pStyle w:val="Code"/>
+        <w:rPr>
+          <w:lang w:val="en-GB"/>
+        </w:rPr>
+      </w:pPr>
+      <w:r>
+        <w:rPr>
+          <w:lang w:val="en-GB"/>
+        </w:rPr>
+        <w:t>&lt;/script&gt;</w:t>
+      </w:r>
+    </w:p>
+    <w:p>
+      <w:pPr>
+        <w:pStyle w:val="Code"/>
+        <w:rPr>
+          <w:lang w:val="en-GB"/>
+        </w:rPr>
+      </w:pPr>
+    </w:p>
+    <w:p>
+      <w:pPr>
+        <w:spacing w:before="120"/>
+      </w:pPr>
+      <w:r>
+        <w:lastRenderedPageBreak/>
+        <w:t>One possible approach</w:t>
+      </w:r>
+      <w:r>
+        <w:t xml:space="preserve"> to</w:t>
+      </w:r>
+      <w:r>
+        <w:t xml:space="preserve"> solve</w:t>
+      </w:r>
+      <w:r>
+        <w:t xml:space="preserve"> this</w:t>
+      </w:r>
+      <w:r>
+        <w:t xml:space="preserve"> issue</w:t>
+      </w:r>
+      <w:r>
+        <w:t xml:space="preserve"> </w:t>
+      </w:r>
+      <w:r>
+        <w:t>aims</w:t>
+      </w:r>
+      <w:r>
+        <w:t xml:space="preserve"> </w:t>
+      </w:r>
+      <w:r>
+        <w:t>a</w:t>
+      </w:r>
+      <w:r>
+        <w:t>t creat</w:t>
+      </w:r>
+      <w:r>
+        <w:t>ing</w:t>
+      </w:r>
+      <w:r>
+        <w:t xml:space="preserve"> a button that </w:t>
+      </w:r>
+      <w:r>
+        <w:t>fulfill</w:t>
+      </w:r>
+      <w:r>
+        <w:t xml:space="preserve"> the </w:t>
+      </w:r>
+      <w:r>
+        <w:t xml:space="preserve">requirements of the above-mentioned </w:t>
+      </w:r>
+      <w:r>
+        <w:t>F</w:t>
+      </w:r>
+      <w:r>
+        <w:t>rance</w:t>
+      </w:r>
+      <w:r>
+        <w:t>C</w:t>
+      </w:r>
+      <w:r>
+        <w:t>onnect specifications and</w:t>
+      </w:r>
+      <w:r>
+        <w:t>,</w:t>
+      </w:r>
+      <w:r>
+        <w:t xml:space="preserve"> which</w:t>
+      </w:r>
+      <w:r>
+        <w:t>,</w:t>
+      </w:r>
+      <w:r>
+        <w:t xml:space="preserve"> via a </w:t>
+      </w:r>
+      <w:r>
+        <w:t xml:space="preserve">JavaScript </w:t>
+      </w:r>
+      <w:r>
+        <w:t>script</w:t>
+      </w:r>
+      <w:r>
+        <w:t>,</w:t>
+      </w:r>
+      <w:r>
+        <w:t xml:space="preserve"> will trigger the button generated by </w:t>
+      </w:r>
+      <w:r>
+        <w:t>Azure AD B2C</w:t>
+      </w:r>
+      <w:r>
+        <w:t xml:space="preserve"> in the inserted</w:t>
+      </w:r>
+      <w:r>
+        <w:t xml:space="preserve"> HTML fragment</w:t>
+      </w:r>
+      <w:r>
+        <w:t xml:space="preserve"> </w:t>
+      </w:r>
+      <w:r>
+        <w:t xml:space="preserve">when it is </w:t>
+      </w:r>
+      <w:r>
+        <w:t>selected</w:t>
+      </w:r>
+      <w:r>
+        <w:t>.</w:t>
+      </w:r>
+    </w:p>
+    <w:p>
+      <w:pPr>
+        <w:pStyle w:val="Titre3"/>
+      </w:pPr>
+      <w:r>
+        <w:t>User flows in Azure AD B2C</w:t>
+      </w:r>
+    </w:p>
+    <w:p>
+      <w:r>
+        <w:t xml:space="preserve">The integration of the </w:t>
+      </w:r>
+      <w:r>
+        <w:t xml:space="preserve">custom </w:t>
+      </w:r>
+      <w:r>
+        <w:t>HTML</w:t>
+      </w:r>
+      <w:r>
+        <w:t xml:space="preserve"> page </w:t>
+      </w:r>
+      <w:r>
+        <w:t xml:space="preserve">content </w:t>
+      </w:r>
+      <w:r>
+        <w:t xml:space="preserve">into </w:t>
+      </w:r>
+      <w:r>
+        <w:t xml:space="preserve">to a </w:t>
+      </w:r>
+      <w:r>
+        <w:t xml:space="preserve">specific </w:t>
+      </w:r>
+      <w:r>
+        <w:t xml:space="preserve">user flow is </w:t>
+      </w:r>
+      <w:r>
+        <w:t>configured</w:t>
+      </w:r>
+      <w:r>
+        <w:t xml:space="preserve"> directly on the </w:t>
+      </w:r>
+      <w:r>
+        <w:t>Az</w:t>
+      </w:r>
+      <w:r>
+        <w:t xml:space="preserve">ure </w:t>
+      </w:r>
+      <w:r>
+        <w:t>p</w:t>
+      </w:r>
+      <w:r>
+        <w:t xml:space="preserve">ortal. </w:t>
+      </w:r>
+      <w:r>
+        <w:t>It simply requires</w:t>
+      </w:r>
+      <w:r>
+        <w:t xml:space="preserve"> to activate the use of JavaScript and </w:t>
+      </w:r>
+      <w:r>
+        <w:t>specify</w:t>
+      </w:r>
+      <w:r>
+        <w:t xml:space="preserve"> the </w:t>
+      </w:r>
+      <w:r>
+        <w:t xml:space="preserve">endpoint </w:t>
+      </w:r>
+      <w:r>
+        <w:t>URL</w:t>
+      </w:r>
+      <w:r>
+        <w:t xml:space="preserve"> to the custom </w:t>
+      </w:r>
+      <w:r>
+        <w:t>HTML</w:t>
+      </w:r>
+      <w:r>
+        <w:t xml:space="preserve"> page content</w:t>
+      </w:r>
+      <w:r>
+        <w:t>.</w:t>
+      </w:r>
+    </w:p>
+    <w:p>
+      <w:pPr>
+        <w:pStyle w:val="Titre3"/>
+      </w:pPr>
+      <w:r>
+        <w:t>Custom policies</w:t>
+      </w:r>
+      <w:r>
+        <w:t xml:space="preserve"> in Azure AD B2C</w:t>
+      </w:r>
+    </w:p>
+    <w:p>
+      <w:r>
+        <w:t xml:space="preserve">The integration of the </w:t>
+      </w:r>
+      <w:r>
+        <w:t xml:space="preserve">custom </w:t>
+      </w:r>
+      <w:r>
+        <w:t>HTML</w:t>
+      </w:r>
+      <w:r>
+        <w:t xml:space="preserve"> page </w:t>
+      </w:r>
+      <w:r>
+        <w:t xml:space="preserve">content </w:t>
+      </w:r>
+      <w:r>
+        <w:t xml:space="preserve">with the custom policies works in the same way but the </w:t>
+      </w:r>
+      <w:r>
+        <w:t>configuration</w:t>
+      </w:r>
+      <w:r>
+        <w:t xml:space="preserve"> must be </w:t>
+      </w:r>
+      <w:r>
+        <w:t>defined</w:t>
+      </w:r>
+      <w:r>
+        <w:t xml:space="preserve"> directly in the </w:t>
+      </w:r>
+      <w:r>
+        <w:t>XML</w:t>
+      </w:r>
+      <w:r>
+        <w:t>-formatted custom policy</w:t>
+      </w:r>
+      <w:r>
+        <w:t xml:space="preserve"> files</w:t>
+      </w:r>
+      <w:r>
+        <w:t xml:space="preserve"> via a </w:t>
+      </w:r>
+      <w:hyperlink r:id="rId111" w:history="1">
+        <w:r>
+          <w:rPr>
+            <w:rStyle w:val="Lienhypertexte"/>
+            <w:rFonts w:ascii="Consolas" w:hAnsi="Consolas"/>
+          </w:rPr>
+          <w:t>ContentDefinition</w:t>
+        </w:r>
+      </w:hyperlink>
+      <w:r>
+        <w:t xml:space="preserve"> XML element</w:t>
+      </w:r>
+      <w:r>
+        <w:t>.</w:t>
+      </w:r>
+    </w:p>
+    <w:p>
+      <w:pPr>
+        <w:pStyle w:val="Code"/>
+      </w:pPr>
+    </w:p>
+    <w:p>
+      <w:pPr>
+        <w:pStyle w:val="Code"/>
+      </w:pPr>
+      <w:r>
+        <w:t>&lt;ContentDefinition Id="api.signuporsignin"&gt;</w:t>
+      </w:r>
+    </w:p>
+    <w:p>
+      <w:pPr>
+        <w:pStyle w:val="Code"/>
+      </w:pPr>
+      <w:r>
+        <w:t xml:space="preserve">  </w:t>
+      </w:r>
+      <w:r>
+        <w:t>&lt;!-- Action required --&gt;</w:t>
+      </w:r>
+    </w:p>
+    <w:p>
+      <w:pPr>
+        <w:pStyle w:val="Code"/>
+      </w:pPr>
+      <w:r>
+        <w:t xml:space="preserve">  &lt;LoadUri&gt;https://yourstorageaccount.blob.core.windows.net/customsignin/unified.html&lt;/LoadUri&gt;</w:t>
+      </w:r>
+    </w:p>
+    <w:p>
+      <w:pPr>
+        <w:pStyle w:val="Code"/>
+      </w:pPr>
+      <w:r>
+        <w:t xml:space="preserve">  &lt;RecoveryUri&gt;~/common/default_page_error.html&lt;/RecoveryUri&gt;</w:t>
+      </w:r>
+    </w:p>
+    <w:p>
+      <w:pPr>
+        <w:pStyle w:val="Code"/>
+      </w:pPr>
+      <w:r>
+        <w:t xml:space="preserve">  &lt;DataUri&gt;urn:com:microsoft:aad:b2c:elements:contract:unifiedssp:2.1.5&lt;/DataUri&gt;</w:t>
+      </w:r>
+    </w:p>
+    <w:p>
+      <w:pPr>
+        <w:pStyle w:val="Code"/>
+      </w:pPr>
+      <w:r>
+        <w:t xml:space="preserve">  &lt;Metadata&gt;</w:t>
+      </w:r>
+    </w:p>
+    <w:p>
+      <w:pPr>
+        <w:pStyle w:val="Code"/>
+      </w:pPr>
+      <w:r>
+        <w:t xml:space="preserve">  </w:t>
+      </w:r>
+      <w:r>
+        <w:t xml:space="preserve">  </w:t>
+      </w:r>
+      <w:r>
+        <w:t>&lt;Item Key="DisplayName"&gt;Signin and Signup&lt;/Item&gt;</w:t>
+      </w:r>
+    </w:p>
+    <w:p>
+      <w:pPr>
+        <w:pStyle w:val="Code"/>
+      </w:pPr>
+      <w:r>
+        <w:t xml:space="preserve">  &lt;/Metadata&gt;</w:t>
+      </w:r>
+    </w:p>
+    <w:p>
+      <w:pPr>
+        <w:pStyle w:val="Code"/>
+      </w:pPr>
+      <w:r>
+        <w:t>&lt;/ContentDefinition&gt;</w:t>
+      </w:r>
+    </w:p>
+    <w:p>
+      <w:pPr>
+        <w:pStyle w:val="Code"/>
+      </w:pPr>
+    </w:p>
+    <w:p>
+      <w:pPr>
+        <w:spacing w:before="120"/>
+      </w:pPr>
+      <w:r>
+        <w:t>T</w:t>
+      </w:r>
+      <w:r>
+        <w:t>he</w:t>
+      </w:r>
+      <w:r>
+        <w:t xml:space="preserve"> </w:t>
+      </w:r>
+      <w:r>
+        <w:t>URL</w:t>
+      </w:r>
+      <w:r>
+        <w:t xml:space="preserve"> pointing to the </w:t>
+      </w:r>
+      <w:r>
+        <w:t xml:space="preserve">custom </w:t>
+      </w:r>
+      <w:r>
+        <w:t>HTML</w:t>
+      </w:r>
+      <w:r>
+        <w:t xml:space="preserve"> </w:t>
+      </w:r>
+      <w:r>
+        <w:t>page content</w:t>
+      </w:r>
+      <w:r>
+        <w:t xml:space="preserve"> must be specified between the </w:t>
+      </w:r>
+      <w:proofErr w:type="spellStart"/>
+      <w:r>
+        <w:rPr>
+          <w:rFonts w:ascii="Segoe UI Semibold" w:hAnsi="Segoe UI Semibold" w:cs="Segoe UI Semibold"/>
+        </w:rPr>
+        <w:t>LoadUr</w:t>
+      </w:r>
+      <w:r>
+        <w:t>i</w:t>
+      </w:r>
+      <w:proofErr w:type="spellEnd"/>
+      <w:r>
+        <w:t xml:space="preserve"> tags</w:t>
+      </w:r>
+      <w:r>
+        <w:t xml:space="preserve">: </w:t>
+      </w:r>
+    </w:p>
+    <w:p>
+      <w:pPr>
+        <w:spacing w:after="120"/>
+        <w:contextualSpacing/>
+        <w:rPr>
+          <w:rFonts w:ascii="Consolas" w:hAnsi="Consolas"/>
+        </w:rPr>
+      </w:pPr>
+      <w:r>
+        <w:rPr>
+          <w:rFonts w:ascii="Consolas" w:hAnsi="Consolas"/>
+        </w:rPr>
+        <w:t>&lt;</w:t>
+      </w:r>
+      <w:proofErr w:type="spellStart"/>
+      <w:r>
+        <w:rPr>
+          <w:rFonts w:ascii="Consolas" w:hAnsi="Consolas"/>
+        </w:rPr>
+        <w:t>LoadUri</w:t>
+      </w:r>
+      <w:proofErr w:type="spellEnd"/>
+      <w:r>
+        <w:rPr>
+          <w:rFonts w:ascii="Consolas" w:hAnsi="Consolas"/>
+        </w:rPr>
+        <w:t>&gt;</w:t>
+      </w:r>
+    </w:p>
+    <w:p>
+      <w:pPr>
+        <w:spacing w:after="120"/>
+        <w:contextualSpacing/>
+        <w:rPr>
+          <w:rFonts w:ascii="Consolas" w:hAnsi="Consolas"/>
+        </w:rPr>
+      </w:pPr>
+      <w:r>
+        <w:rPr>
+          <w:rFonts w:ascii="Consolas" w:hAnsi="Consolas"/>
+        </w:rPr>
+        <w:t>https://yourstorageaccount.blob.core.windows.net/customsignin/unified.html</w:t>
+      </w:r>
+    </w:p>
+    <w:p>
+      <w:pPr>
+        <w:spacing w:before="120"/>
+        <w:rPr>
+          <w:rFonts w:ascii="Consolas" w:hAnsi="Consolas"/>
+        </w:rPr>
+      </w:pPr>
+      <w:r>
+        <w:rPr>
+          <w:rFonts w:ascii="Consolas" w:hAnsi="Consolas"/>
+        </w:rPr>
+        <w:t>&lt;/</w:t>
+      </w:r>
+      <w:proofErr w:type="spellStart"/>
+      <w:r>
+        <w:rPr>
+          <w:rFonts w:ascii="Consolas" w:hAnsi="Consolas"/>
+        </w:rPr>
+        <w:t>LoadUri</w:t>
+      </w:r>
+      <w:proofErr w:type="spellEnd"/>
+      <w:r>
+        <w:rPr>
+          <w:rFonts w:ascii="Consolas" w:hAnsi="Consolas"/>
+        </w:rPr>
+        <w:t>&gt;</w:t>
+      </w:r>
+    </w:p>
+    <w:p>
+      <w:pPr>
+        <w:rPr>
+          <w:rFonts w:ascii="Segoe UI Semibold" w:hAnsi="Segoe UI Semibold" w:cs="Segoe UI Semibold"/>
+        </w:rPr>
+      </w:pPr>
+      <w:r>
+        <w:rPr>
+          <w:rFonts w:ascii="Segoe UI Semibold" w:hAnsi="Segoe UI Semibold" w:cs="Segoe UI Semibold"/>
+        </w:rPr>
+        <w:t xml:space="preserve">To enable JavaScript client-side code, the elements </w:t>
+      </w:r>
+      <w:r>
+        <w:rPr>
+          <w:rFonts w:ascii="Segoe UI Semibold" w:hAnsi="Segoe UI Semibold" w:cs="Segoe UI Semibold"/>
+        </w:rPr>
+        <w:t>on which</w:t>
+      </w:r>
+      <w:r>
+        <w:rPr>
+          <w:rFonts w:ascii="Segoe UI Semibold" w:hAnsi="Segoe UI Semibold" w:cs="Segoe UI Semibold"/>
+        </w:rPr>
+        <w:t xml:space="preserve"> </w:t>
+      </w:r>
+      <w:r>
+        <w:rPr>
+          <w:rFonts w:ascii="Segoe UI Semibold" w:hAnsi="Segoe UI Semibold" w:cs="Segoe UI Semibold"/>
+        </w:rPr>
+        <w:t>the</w:t>
+      </w:r>
+      <w:r>
+        <w:rPr>
+          <w:rFonts w:ascii="Segoe UI Semibold" w:hAnsi="Segoe UI Semibold" w:cs="Segoe UI Semibold"/>
+        </w:rPr>
+        <w:t xml:space="preserve"> JavaScript </w:t>
+      </w:r>
+      <w:r>
+        <w:rPr>
+          <w:rFonts w:ascii="Segoe UI Semibold" w:hAnsi="Segoe UI Semibold" w:cs="Segoe UI Semibold"/>
+        </w:rPr>
+        <w:t>is based</w:t>
+      </w:r>
+      <w:r>
+        <w:rPr>
+          <w:rFonts w:ascii="Segoe UI Semibold" w:hAnsi="Segoe UI Semibold" w:cs="Segoe UI Semibold"/>
+        </w:rPr>
+        <w:t xml:space="preserve"> </w:t>
+      </w:r>
+      <w:r>
+        <w:rPr>
+          <w:rFonts w:ascii="Segoe UI Semibold" w:hAnsi="Segoe UI Semibold" w:cs="Segoe UI Semibold"/>
+        </w:rPr>
+        <w:t>MUST</w:t>
+      </w:r>
+      <w:r>
+        <w:rPr>
+          <w:rFonts w:ascii="Segoe UI Semibold" w:hAnsi="Segoe UI Semibold" w:cs="Segoe UI Semibold"/>
+        </w:rPr>
+        <w:t xml:space="preserve"> be immutable. If they're not immutable, any changes could cause unexpected behavior on your user pages. </w:t>
+      </w:r>
+    </w:p>
+    <w:p>
+      <w:r>
+        <w:t xml:space="preserve">To prevent these issues, </w:t>
+      </w:r>
+      <w:r>
+        <w:t xml:space="preserve">one will need to </w:t>
+      </w:r>
+      <w:r>
+        <w:t>enforce the use of a page layout and specify a page layout version to ensure the content definitions you’ve based your JavaScript on are immutable</w:t>
+      </w:r>
+      <w:r>
+        <w:t>.</w:t>
+      </w:r>
+    </w:p>
+    <w:p>
+      <w:r>
+        <w:t xml:space="preserve">To specify a page layout version for </w:t>
+      </w:r>
+      <w:r>
+        <w:t>the</w:t>
+      </w:r>
+      <w:r>
+        <w:t xml:space="preserve"> custom policy pages:</w:t>
+      </w:r>
+    </w:p>
+    <w:p>
+      <w:pPr>
+        <w:pStyle w:val="Paragraphedeliste"/>
+        <w:numPr>
+          <w:ilvl w:val="0"/>
+          <w:numId w:val="16"/>
+        </w:numPr>
+      </w:pPr>
+      <w:r>
+        <w:t>Select a page layout for the user interface elements of your application.</w:t>
+      </w:r>
+    </w:p>
+    <w:p>
+      <w:pPr>
+        <w:pStyle w:val="Paragraphedeliste"/>
+        <w:numPr>
+          <w:ilvl w:val="0"/>
+          <w:numId w:val="16"/>
+        </w:numPr>
+      </w:pPr>
+      <w:r>
+        <w:t xml:space="preserve">Define a page layout version with page contract version for all of the content definitions in your custom policy. The format of the value must contain the word contract: </w:t>
+      </w:r>
+      <w:r>
+        <w:rPr>
+          <w:rFonts w:ascii="Consolas" w:hAnsi="Consolas"/>
+        </w:rPr>
+        <w:t>urn:com:microsoft:aad:b2c:elements:contract:page-name:version</w:t>
+      </w:r>
+      <w:r>
+        <w:t>.</w:t>
+      </w:r>
+    </w:p>
+    <w:p>
+      <w:pPr>
+        <w:pStyle w:val="Code"/>
+      </w:pPr>
+    </w:p>
+    <w:p>
+      <w:pPr>
+        <w:pStyle w:val="Code"/>
+      </w:pPr>
+      <w:r>
+        <w:t>&lt;RelyingParty&gt;</w:t>
+      </w:r>
+    </w:p>
+    <w:p>
+      <w:pPr>
+        <w:pStyle w:val="Code"/>
+      </w:pPr>
+      <w:r>
+        <w:t xml:space="preserve">  &lt;DefaultUserJourney ReferenceId="SignUpOrSignIn</w:t>
+      </w:r>
+      <w:r>
+        <w:t>WithFranceConnect</w:t>
+      </w:r>
+      <w:r>
+        <w:t>" /&gt;</w:t>
+      </w:r>
+    </w:p>
+    <w:p>
+      <w:pPr>
+        <w:pStyle w:val="Code"/>
+      </w:pPr>
+      <w:r>
+        <w:t xml:space="preserve">  &lt;UserJourneyBehaviors&gt;</w:t>
+      </w:r>
+    </w:p>
+    <w:p>
+      <w:pPr>
+        <w:pStyle w:val="Code"/>
+      </w:pPr>
+      <w:r>
+        <w:t xml:space="preserve">    &lt;ScriptExecution&gt;Allow&lt;/ScriptExecution&gt;</w:t>
+      </w:r>
+    </w:p>
+    <w:p>
+      <w:pPr>
+        <w:pStyle w:val="Code"/>
+      </w:pPr>
+      <w:r>
+        <w:t xml:space="preserve">  &lt;/UserJourneyBehaviors&gt;</w:t>
+      </w:r>
+    </w:p>
+    <w:p>
+      <w:pPr>
+        <w:pStyle w:val="Code"/>
+      </w:pPr>
+      <w:r>
+        <w:t xml:space="preserve">  ...</w:t>
+      </w:r>
+    </w:p>
+    <w:p>
+      <w:pPr>
+        <w:pStyle w:val="Code"/>
+      </w:pPr>
+      <w:r>
+        <w:t>&lt;/RelyingParty&gt;</w:t>
+      </w:r>
+    </w:p>
+    <w:p>
+      <w:pPr>
+        <w:pStyle w:val="Code"/>
+      </w:pPr>
+    </w:p>
+    <w:p>
+      <w:pPr>
+        <w:spacing w:before="120"/>
+      </w:pPr>
+      <w:r>
+        <w:t xml:space="preserve">The next step </w:t>
+      </w:r>
+      <w:r>
+        <w:t xml:space="preserve">required </w:t>
+      </w:r>
+      <w:r>
+        <w:t xml:space="preserve">is to </w:t>
+      </w:r>
+      <w:r>
+        <w:t xml:space="preserve">allow </w:t>
+      </w:r>
+      <w:r>
+        <w:t>the</w:t>
+      </w:r>
+      <w:r>
+        <w:t xml:space="preserve"> execution of scripts</w:t>
+      </w:r>
+      <w:r>
+        <w:t xml:space="preserve"> in the user journey by adding </w:t>
+      </w:r>
+      <w:r>
+        <w:rPr>
+          <w:rFonts w:ascii="Consolas" w:hAnsi="Consolas"/>
+        </w:rPr>
+        <w:t>&lt;ScriptExecution&gt;Allow&lt;/ScriptExecution&gt;</w:t>
+      </w:r>
+      <w:r>
+        <w:t xml:space="preserve"> in the </w:t>
+      </w:r>
+      <w:hyperlink r:id="rId112" w:anchor="userjourneybehaviors" w:history="1">
+        <w:r>
+          <w:rPr>
+            <w:rStyle w:val="Lienhypertexte"/>
+            <w:rFonts w:ascii="Consolas" w:hAnsi="Consolas" w:cs="Segoe UI Semibold"/>
+          </w:rPr>
+          <w:t>UserJourneyBehaviors</w:t>
+        </w:r>
+      </w:hyperlink>
+      <w:r>
+        <w:t xml:space="preserve"> </w:t>
+      </w:r>
+      <w:r>
+        <w:t>XML element.</w:t>
+      </w:r>
+    </w:p>
+    <w:p>
+      <w:r>
+        <w:t>For additional information on</w:t>
+      </w:r>
+      <w:r>
+        <w:t xml:space="preserve"> </w:t>
+      </w:r>
+      <w:r>
+        <w:t>JavaScript</w:t>
+      </w:r>
+      <w:r>
+        <w:t xml:space="preserve"> customization, please refer to</w:t>
+      </w:r>
+      <w:r>
+        <w:t xml:space="preserve"> </w:t>
+      </w:r>
+      <w:hyperlink r:id="rId113" w:anchor="guidelines-for-using-javascript" w:history="1">
+        <w:r>
+          <w:rPr>
+            <w:rStyle w:val="Lienhypertexte"/>
+          </w:rPr>
+          <w:t>Guidelines for using JavaScript</w:t>
+        </w:r>
+      </w:hyperlink>
       <w:bookmarkStart w:id="31" w:name="_Toc116149117"/>
       <w:r>
+        <w:t>.</w:t>
+      </w:r>
+      <w:r>
         <w:br w:type="page"/>
       </w:r>
     </w:p>
@@ -24678,7 +26378,7 @@
       <w:pPr>
         <w:pStyle w:val="Titre1"/>
       </w:pPr>
-      <w:bookmarkStart w:id="32" w:name="_Toc130832579"/>
+      <w:bookmarkStart w:id="32" w:name="_Toc133563923"/>
       <w:r>
         <w:lastRenderedPageBreak/>
         <w:t xml:space="preserve">Additional </w:t>
@@ -24715,7 +26415,7 @@
       </w:r>
     </w:p>
     <w:p>
-      <w:hyperlink r:id="rId111" w:history="1">
+      <w:hyperlink r:id="rId114" w:history="1">
         <w:r>
           <w:rPr>
             <w:rStyle w:val="Lienhypertexte"/>
@@ -24730,7 +26430,7 @@
           <w:rStyle w:val="Lienhypertexte"/>
         </w:rPr>
       </w:pPr>
-      <w:hyperlink r:id="rId112" w:history="1">
+      <w:hyperlink r:id="rId115" w:history="1">
         <w:r>
           <w:rPr>
             <w:rStyle w:val="Lienhypertexte"/>
@@ -24745,7 +26445,7 @@
           <w:rStyle w:val="Lienhypertexte"/>
         </w:rPr>
       </w:pPr>
-      <w:hyperlink r:id="rId113" w:history="1">
+      <w:hyperlink r:id="rId116" w:history="1">
         <w:r>
           <w:rPr>
             <w:rStyle w:val="Lienhypertexte"/>
@@ -24760,7 +26460,7 @@
           <w:rStyle w:val="Lienhypertexte"/>
         </w:rPr>
       </w:pPr>
-      <w:hyperlink r:id="rId114" w:history="1">
+      <w:hyperlink r:id="rId117" w:history="1">
         <w:r>
           <w:rPr>
             <w:rStyle w:val="Lienhypertexte"/>
@@ -24776,7 +26476,7 @@
           <w:u w:val="single"/>
         </w:rPr>
       </w:pPr>
-      <w:hyperlink r:id="rId115" w:history="1">
+      <w:hyperlink r:id="rId118" w:history="1">
         <w:r>
           <w:rPr>
             <w:rStyle w:val="Lienhypertexte"/>
@@ -24794,7 +26494,7 @@
           <w:rStyle w:val="Lienhypertexte"/>
         </w:rPr>
       </w:pPr>
-      <w:hyperlink r:id="rId116" w:history="1">
+      <w:hyperlink r:id="rId119" w:history="1">
         <w:r>
           <w:rPr>
             <w:rStyle w:val="Lienhypertexte"/>
@@ -24812,7 +26512,7 @@
           <w:color w:val="000000"/>
         </w:rPr>
       </w:pPr>
-      <w:hyperlink r:id="rId117" w:tooltip="&quot;Internet X.509 Public Key Infrastructure Certificate and Certificate Revocation List (CRL) Profile&quot;" w:history="1">
+      <w:hyperlink r:id="rId120" w:tooltip="&quot;Internet X.509 Public Key Infrastructure Certificate and Certificate Revocation List (CRL) Profile&quot;" w:history="1">
         <w:r>
           <w:rPr>
             <w:rStyle w:val="Lienhypertexte"/>
@@ -24830,7 +26530,7 @@
           <w:rStyle w:val="Lienhypertexte"/>
         </w:rPr>
       </w:pPr>
-      <w:hyperlink r:id="rId118" w:history="1">
+      <w:hyperlink r:id="rId121" w:history="1">
         <w:r>
           <w:rPr>
             <w:rStyle w:val="Lienhypertexte"/>
@@ -24849,7 +26549,7 @@
           <w:u w:val="single"/>
         </w:rPr>
       </w:pPr>
-      <w:hyperlink r:id="rId119" w:history="1">
+      <w:hyperlink r:id="rId122" w:history="1">
         <w:r>
           <w:rPr>
             <w:rStyle w:val="Lienhypertexte"/>
@@ -24866,7 +26566,7 @@
           <w:u w:val="none"/>
         </w:rPr>
       </w:pPr>
-      <w:hyperlink r:id="rId120" w:history="1">
+      <w:hyperlink r:id="rId123" w:history="1">
         <w:r>
           <w:rPr>
             <w:rStyle w:val="Lienhypertexte"/>
@@ -24884,7 +26584,7 @@
           <w:color w:val="000000" w:themeColor="text1"/>
         </w:rPr>
       </w:pPr>
-      <w:hyperlink r:id="rId121" w:history="1">
+      <w:hyperlink r:id="rId124" w:history="1">
         <w:r>
           <w:rPr>
             <w:rStyle w:val="Lienhypertexte"/>
@@ -24908,7 +26608,7 @@
           <w:color w:val="000000" w:themeColor="text1"/>
         </w:rPr>
       </w:pPr>
-      <w:hyperlink r:id="rId122" w:history="1">
+      <w:hyperlink r:id="rId125" w:history="1">
         <w:r>
           <w:rPr>
             <w:rStyle w:val="Lienhypertexte"/>
@@ -24952,7 +26652,7 @@
           <w:u w:val="none"/>
         </w:rPr>
       </w:pPr>
-      <w:hyperlink r:id="rId123" w:history="1">
+      <w:hyperlink r:id="rId126" w:history="1">
         <w:r>
           <w:rPr>
             <w:rStyle w:val="Lienhypertexte"/>
@@ -24968,7 +26668,7 @@
           <w:szCs w:val="24"/>
         </w:rPr>
       </w:pPr>
-      <w:hyperlink r:id="rId124" w:history="1">
+      <w:hyperlink r:id="rId127" w:history="1">
         <w:r>
           <w:rPr>
             <w:rStyle w:val="Lienhypertexte"/>
@@ -25138,12 +26838,12 @@
     </w:p>
     <w:p/>
     <w:sectPr>
-      <w:headerReference w:type="even" r:id="rId125"/>
-      <w:headerReference w:type="default" r:id="rId126"/>
-      <w:footerReference w:type="even" r:id="rId127"/>
-      <w:footerReference w:type="default" r:id="rId128"/>
-      <w:headerReference w:type="first" r:id="rId129"/>
-      <w:footerReference w:type="first" r:id="rId130"/>
+      <w:headerReference w:type="even" r:id="rId128"/>
+      <w:headerReference w:type="default" r:id="rId129"/>
+      <w:footerReference w:type="even" r:id="rId130"/>
+      <w:footerReference w:type="default" r:id="rId131"/>
+      <w:headerReference w:type="first" r:id="rId132"/>
+      <w:footerReference w:type="first" r:id="rId133"/>
       <w:pgSz w:w="11906" w:h="16838"/>
       <w:pgMar w:top="1417" w:right="1417" w:bottom="1417" w:left="1417" w:header="708" w:footer="708" w:gutter="0"/>
       <w:cols w:space="708"/>
@@ -25263,7 +26963,6 @@
             <w:dataBinding w:prefixMappings="xmlns:ns0='http://purl.org/dc/elements/1.1/' xmlns:ns1='http://schemas.openxmlformats.org/package/2006/metadata/core-properties' " w:xpath="/ns1:coreProperties[1]/ns0:title[1]" w:storeItemID="{6C3C8BC8-F283-45AE-878A-BAB7291924A1}"/>
             <w:text/>
           </w:sdtPr>
-          <w:sdtEndPr/>
           <w:sdtContent>
             <w:r>
               <w:rPr>
@@ -25350,7 +27049,6 @@
             <w:dataBinding w:prefixMappings="xmlns:ns0='http://purl.org/dc/elements/1.1/' xmlns:ns1='http://schemas.openxmlformats.org/package/2006/metadata/core-properties' " w:xpath="/ns1:coreProperties[1]/ns0:title[1]" w:storeItemID="{6C3C8BC8-F283-45AE-878A-BAB7291924A1}"/>
             <w:text/>
           </w:sdtPr>
-          <w:sdtEndPr/>
           <w:sdtContent>
             <w:r>
               <w:rPr>
@@ -27420,6 +29118,95 @@
     </w:lvl>
   </w:abstractNum>
   <w:abstractNum w:abstractNumId="11" w15:restartNumberingAfterBreak="0">
+    <w:nsid w:val="5FBE3B21"/>
+    <w:multiLevelType w:val="hybridMultilevel"/>
+    <w:tmpl w:val="559CCE46"/>
+    <w:lvl w:ilvl="0" w:tplc="0809000F">
+      <w:start w:val="1"/>
+      <w:numFmt w:val="decimal"/>
+      <w:lvlText w:val="%1."/>
+      <w:lvlJc w:val="left"/>
+      <w:pPr>
+        <w:ind w:left="720" w:hanging="360"/>
+      </w:pPr>
+      <w:rPr>
+        <w:rFonts w:hint="default"/>
+      </w:rPr>
+    </w:lvl>
+    <w:lvl w:ilvl="1" w:tplc="08090019" w:tentative="1">
+      <w:start w:val="1"/>
+      <w:numFmt w:val="lowerLetter"/>
+      <w:lvlText w:val="%2."/>
+      <w:lvlJc w:val="left"/>
+      <w:pPr>
+        <w:ind w:left="1440" w:hanging="360"/>
+      </w:pPr>
+    </w:lvl>
+    <w:lvl w:ilvl="2" w:tplc="0809001B" w:tentative="1">
+      <w:start w:val="1"/>
+      <w:numFmt w:val="lowerRoman"/>
+      <w:lvlText w:val="%3."/>
+      <w:lvlJc w:val="right"/>
+      <w:pPr>
+        <w:ind w:left="2160" w:hanging="180"/>
+      </w:pPr>
+    </w:lvl>
+    <w:lvl w:ilvl="3" w:tplc="0809000F" w:tentative="1">
+      <w:start w:val="1"/>
+      <w:numFmt w:val="decimal"/>
+      <w:lvlText w:val="%4."/>
+      <w:lvlJc w:val="left"/>
+      <w:pPr>
+        <w:ind w:left="2880" w:hanging="360"/>
+      </w:pPr>
+    </w:lvl>
+    <w:lvl w:ilvl="4" w:tplc="08090019" w:tentative="1">
+      <w:start w:val="1"/>
+      <w:numFmt w:val="lowerLetter"/>
+      <w:lvlText w:val="%5."/>
+      <w:lvlJc w:val="left"/>
+      <w:pPr>
+        <w:ind w:left="3600" w:hanging="360"/>
+      </w:pPr>
+    </w:lvl>
+    <w:lvl w:ilvl="5" w:tplc="0809001B" w:tentative="1">
+      <w:start w:val="1"/>
+      <w:numFmt w:val="lowerRoman"/>
+      <w:lvlText w:val="%6."/>
+      <w:lvlJc w:val="right"/>
+      <w:pPr>
+        <w:ind w:left="4320" w:hanging="180"/>
+      </w:pPr>
+    </w:lvl>
+    <w:lvl w:ilvl="6" w:tplc="0809000F" w:tentative="1">
+      <w:start w:val="1"/>
+      <w:numFmt w:val="decimal"/>
+      <w:lvlText w:val="%7."/>
+      <w:lvlJc w:val="left"/>
+      <w:pPr>
+        <w:ind w:left="5040" w:hanging="360"/>
+      </w:pPr>
+    </w:lvl>
+    <w:lvl w:ilvl="7" w:tplc="08090019" w:tentative="1">
+      <w:start w:val="1"/>
+      <w:numFmt w:val="lowerLetter"/>
+      <w:lvlText w:val="%8."/>
+      <w:lvlJc w:val="left"/>
+      <w:pPr>
+        <w:ind w:left="5760" w:hanging="360"/>
+      </w:pPr>
+    </w:lvl>
+    <w:lvl w:ilvl="8" w:tplc="0809001B" w:tentative="1">
+      <w:start w:val="1"/>
+      <w:numFmt w:val="lowerRoman"/>
+      <w:lvlText w:val="%9."/>
+      <w:lvlJc w:val="right"/>
+      <w:pPr>
+        <w:ind w:left="6480" w:hanging="180"/>
+      </w:pPr>
+    </w:lvl>
+  </w:abstractNum>
+  <w:abstractNum w:abstractNumId="12" w15:restartNumberingAfterBreak="0">
     <w:nsid w:val="64DD481C"/>
     <w:multiLevelType w:val="hybridMultilevel"/>
     <w:tmpl w:val="4A424952"/>
@@ -27510,7 +29297,7 @@
       </w:pPr>
     </w:lvl>
   </w:abstractNum>
-  <w:abstractNum w:abstractNumId="12" w15:restartNumberingAfterBreak="0">
+  <w:abstractNum w:abstractNumId="13" w15:restartNumberingAfterBreak="0">
     <w:nsid w:val="68E433F6"/>
     <w:multiLevelType w:val="hybridMultilevel"/>
     <w:tmpl w:val="61D6E738"/>
@@ -27623,7 +29410,7 @@
       </w:rPr>
     </w:lvl>
   </w:abstractNum>
-  <w:abstractNum w:abstractNumId="13" w15:restartNumberingAfterBreak="0">
+  <w:abstractNum w:abstractNumId="14" w15:restartNumberingAfterBreak="0">
     <w:nsid w:val="724E640E"/>
     <w:multiLevelType w:val="hybridMultilevel"/>
     <w:tmpl w:val="89CA7CF4"/>
@@ -27736,7 +29523,7 @@
       </w:rPr>
     </w:lvl>
   </w:abstractNum>
-  <w:abstractNum w:abstractNumId="14" w15:restartNumberingAfterBreak="0">
+  <w:abstractNum w:abstractNumId="15" w15:restartNumberingAfterBreak="0">
     <w:nsid w:val="79D835CD"/>
     <w:multiLevelType w:val="hybridMultilevel"/>
     <w:tmpl w:val="900A4F4E"/>
@@ -27868,10 +29655,10 @@
     <w:abstractNumId w:val="10"/>
   </w:num>
   <w:num w:numId="7" w16cid:durableId="930237187">
-    <w:abstractNumId w:val="11"/>
+    <w:abstractNumId w:val="12"/>
   </w:num>
   <w:num w:numId="8" w16cid:durableId="1357392324">
-    <w:abstractNumId w:val="13"/>
+    <w:abstractNumId w:val="14"/>
   </w:num>
   <w:num w:numId="9" w16cid:durableId="1366099275">
     <w:abstractNumId w:val="6"/>
@@ -27886,13 +29673,16 @@
     <w:abstractNumId w:val="8"/>
   </w:num>
   <w:num w:numId="13" w16cid:durableId="1427070827">
-    <w:abstractNumId w:val="12"/>
+    <w:abstractNumId w:val="13"/>
   </w:num>
   <w:num w:numId="14" w16cid:durableId="1794906573">
-    <w:abstractNumId w:val="14"/>
+    <w:abstractNumId w:val="15"/>
   </w:num>
   <w:num w:numId="15" w16cid:durableId="1096170440">
     <w:abstractNumId w:val="5"/>
+  </w:num>
+  <w:num w:numId="16" w16cid:durableId="1038437435">
+    <w:abstractNumId w:val="11"/>
   </w:num>
   <w:numIdMacAtCleanup w:val="6"/>
 </w:numbering>

</xml_diff>